<commit_message>
lab 4 kafka finished
</commit_message>
<xml_diff>
--- a/kafka/report_4.docx
+++ b/kafka/report_4.docx
@@ -390,7 +390,7 @@
           <w:color w:val="000000"/>
           <w:sz w:val="24"/>
         </w:rPr>
-        <w:t xml:space="preserve">Лабораторна  робота № 3</w:t>
+        <w:t xml:space="preserve">Лабораторна  робота № 4</w:t>
       </w:r>
       <w:r/>
     </w:p>
@@ -431,15 +431,14 @@
           <w:color w:val="000000"/>
           <w:sz w:val="22"/>
         </w:rPr>
-        <w:t xml:space="preserve">Реалізація </w:t>
       </w:r>
       <w:r>
         <w:rPr>
-          <w:rFonts w:ascii="Times New Roman" w:hAnsi="Times New Roman" w:cs="Times New Roman" w:eastAsia="Times New Roman"/>
+          <w:rFonts w:ascii="DejaVu Serif" w:hAnsi="DejaVu Serif" w:cs="DejaVu Serif" w:eastAsia="DejaVu Serif"/>
           <w:color w:val="000000"/>
-          <w:sz w:val="24"/>
+          <w:sz w:val="22"/>
         </w:rPr>
-        <w:t xml:space="preserve">алгоритму резервуарної вибірки</w:t>
+        <w:t xml:space="preserve"> Розробка алгоритму затухаючого вікна</w:t>
       </w:r>
       <w:r>
         <w:rPr>
@@ -854,7 +853,7 @@
       <w:pPr>
         <w:ind w:left="0" w:right="0" w:firstLine="0"/>
         <w:jc w:val="both"/>
-        <w:spacing w:after="160" w:before="0"/>
+        <w:spacing w:after="0" w:before="0"/>
         <w:rPr>
           <w:rFonts w:ascii="Times New Roman" w:hAnsi="Times New Roman" w:cs="Times New Roman" w:eastAsia="Times New Roman"/>
           <w:sz w:val="24"/>
@@ -873,25 +872,77 @@
         </w:rPr>
         <w:t xml:space="preserve">Завдання:  </w:t>
       </w:r>
-      <w:r>
+      <w:r/>
+    </w:p>
+    <w:p>
+      <w:pPr>
+        <w:pStyle w:val="820"/>
+        <w:numPr>
+          <w:ilvl w:val="0"/>
+          <w:numId w:val="3"/>
+        </w:numPr>
+        <w:ind w:left="850" w:right="0" w:hanging="142"/>
+        <w:jc w:val="both"/>
+        <w:spacing w:after="0" w:before="0"/>
         <w:rPr>
           <w:rFonts w:ascii="Times New Roman" w:hAnsi="Times New Roman" w:cs="Times New Roman" w:eastAsia="Times New Roman"/>
           <w:sz w:val="24"/>
         </w:rPr>
-        <w:t xml:space="preserve">Написати програмну реалізацію алгоритму резервуарної вибірки (Reservoir Sampling).</w:t>
-      </w:r>
+        <w:pBdr>
+          <w:left w:val="none" w:color="000000" w:sz="4" w:space="0"/>
+          <w:top w:val="none" w:color="000000" w:sz="4" w:space="0"/>
+          <w:right w:val="none" w:color="000000" w:sz="4" w:space="0"/>
+          <w:bottom w:val="none" w:color="000000" w:sz="4" w:space="0"/>
+        </w:pBdr>
+      </w:pPr>
       <w:r>
         <w:rPr>
           <w:rFonts w:ascii="Times New Roman" w:hAnsi="Times New Roman" w:cs="Times New Roman" w:eastAsia="Times New Roman"/>
           <w:sz w:val="24"/>
         </w:rPr>
       </w:r>
+      <w:r>
+        <w:rPr>
+          <w:rFonts w:ascii="Times New Roman" w:hAnsi="Times New Roman" w:cs="Times New Roman" w:eastAsia="Times New Roman"/>
+          <w:color w:val="000000"/>
+          <w:sz w:val="24"/>
+        </w:rPr>
+        <w:t xml:space="preserve">Написати програму, що в кожен момент часу визначає потік з найбільшою кількістю нещодавніх одиниць, використовуючи зважену суму (кількість одиниць у затухаючому вікні).</w:t>
+      </w:r>
       <w:r/>
     </w:p>
     <w:p>
       <w:pPr>
-        <w:ind w:left="0" w:right="120" w:firstLine="0"/>
-        <w:spacing w:after="120" w:before="120"/>
+        <w:pStyle w:val="820"/>
+        <w:numPr>
+          <w:ilvl w:val="0"/>
+          <w:numId w:val="3"/>
+        </w:numPr>
+        <w:ind w:left="850" w:right="0" w:hanging="142"/>
+        <w:jc w:val="both"/>
+        <w:spacing w:after="0" w:before="0"/>
+        <w:pBdr>
+          <w:left w:val="none" w:color="000000" w:sz="4" w:space="0"/>
+          <w:top w:val="none" w:color="000000" w:sz="4" w:space="0"/>
+          <w:right w:val="none" w:color="000000" w:sz="4" w:space="0"/>
+          <w:bottom w:val="none" w:color="000000" w:sz="4" w:space="0"/>
+        </w:pBdr>
+      </w:pPr>
+      <w:r>
+        <w:rPr>
+          <w:rFonts w:ascii="Times New Roman" w:hAnsi="Times New Roman" w:cs="Times New Roman" w:eastAsia="Times New Roman"/>
+          <w:color w:val="000000"/>
+          <w:sz w:val="24"/>
+        </w:rPr>
+        <w:t xml:space="preserve">Зберігати в пам’яті зважену суму потоку тільки в тому випадку, якщо вона перевищує певне порогове значення (1/2).</w:t>
+      </w:r>
+      <w:r/>
+    </w:p>
+    <w:p>
+      <w:pPr>
+        <w:ind w:left="0" w:right="0" w:firstLine="0"/>
+        <w:jc w:val="both"/>
+        <w:spacing w:after="160" w:before="0"/>
         <w:rPr>
           <w:rFonts w:ascii="Times New Roman" w:hAnsi="Times New Roman" w:cs="Times New Roman" w:eastAsia="Times New Roman"/>
           <w:sz w:val="24"/>
@@ -918,6 +969,30 @@
         <w:rPr>
           <w:rFonts w:ascii="Times New Roman" w:hAnsi="Times New Roman" w:cs="Times New Roman" w:eastAsia="Times New Roman"/>
           <w:sz w:val="24"/>
+        </w:rPr>
+        <w:pBdr>
+          <w:left w:val="none" w:color="000000" w:sz="4" w:space="0"/>
+          <w:top w:val="none" w:color="000000" w:sz="4" w:space="0"/>
+          <w:right w:val="none" w:color="000000" w:sz="4" w:space="0"/>
+          <w:bottom w:val="none" w:color="000000" w:sz="4" w:space="0"/>
+        </w:pBdr>
+      </w:pPr>
+      <w:r>
+        <w:rPr>
+          <w:rFonts w:ascii="Times New Roman" w:hAnsi="Times New Roman" w:cs="Times New Roman" w:eastAsia="Times New Roman"/>
+          <w:sz w:val="24"/>
+        </w:rPr>
+      </w:r>
+      <w:r/>
+    </w:p>
+    <w:p>
+      <w:pPr>
+        <w:ind w:left="0" w:right="120" w:firstLine="0"/>
+        <w:spacing w:after="120" w:before="120"/>
+        <w:tabs>
+          <w:tab w:val="left" w:pos="5597" w:leader="none"/>
+        </w:tabs>
+        <w:rPr>
           <w:highlight w:val="none"/>
         </w:rPr>
         <w:pBdr>
@@ -935,9 +1010,38 @@
         <w:t xml:space="preserve">В рамках даної роботи було зроблено : </w:t>
       </w:r>
       <w:r>
+        <w:tab/>
+      </w:r>
+      <w:r/>
+    </w:p>
+    <w:p>
+      <w:pPr>
+        <w:ind w:left="0" w:right="120" w:firstLine="0"/>
+        <w:spacing w:after="120" w:before="120"/>
+        <w:tabs>
+          <w:tab w:val="left" w:pos="5597" w:leader="none"/>
+        </w:tabs>
         <w:rPr>
           <w:rFonts w:ascii="Times New Roman" w:hAnsi="Times New Roman" w:cs="Times New Roman" w:eastAsia="Times New Roman"/>
           <w:sz w:val="24"/>
+          <w:highlight w:val="none"/>
+        </w:rPr>
+        <w:pBdr>
+          <w:left w:val="none" w:color="000000" w:sz="4" w:space="0"/>
+          <w:top w:val="none" w:color="000000" w:sz="4" w:space="0"/>
+          <w:right w:val="none" w:color="000000" w:sz="4" w:space="0"/>
+          <w:bottom w:val="none" w:color="000000" w:sz="4" w:space="0"/>
+        </w:pBdr>
+      </w:pPr>
+      <w:r>
+        <w:rPr>
+          <w:highlight w:val="none"/>
+        </w:rPr>
+        <w:t xml:space="preserve">змінено код продюсера, розробленого в рамках лабораторної роботи 1.</w:t>
+      </w:r>
+      <w:r>
+        <w:rPr>
+          <w:highlight w:val="none"/>
         </w:rPr>
       </w:r>
       <w:r/>
@@ -1023,44 +1127,9 @@
         <w:rPr>
           <w:rFonts w:ascii="Times New Roman" w:hAnsi="Times New Roman" w:cs="Times New Roman" w:eastAsia="Times New Roman"/>
           <w:sz w:val="24"/>
-        </w:rPr>
-        <w:t xml:space="preserve">Виконання команд для створення топіку </w:t>
-      </w:r>
-      <w:r>
-        <w:rPr>
-          <w:rFonts w:ascii="Liberation Sans" w:hAnsi="Liberation Sans" w:cs="Liberation Sans" w:eastAsia="Liberation Sans"/>
-          <w:color w:val="6A8759"/>
-          <w:sz w:val="20"/>
-        </w:rPr>
-        <w:t xml:space="preserve">users_auth</w:t>
-      </w:r>
-      <w:r>
-        <w:rPr>
-          <w:rFonts w:ascii="Times New Roman" w:hAnsi="Times New Roman" w:cs="Times New Roman" w:eastAsia="Times New Roman"/>
-          <w:sz w:val="24"/>
-        </w:rPr>
-        <w:t xml:space="preserve">.</w:t>
-      </w:r>
-      <w:r/>
-    </w:p>
-    <w:p>
-      <w:pPr>
-        <w:jc w:val="left"/>
-      </w:pPr>
-      <w:r>
-        <w:rPr>
-          <w:rFonts w:ascii="Times New Roman" w:hAnsi="Times New Roman" w:cs="Times New Roman" w:eastAsia="Times New Roman"/>
-          <w:sz w:val="24"/>
           <w:highlight w:val="none"/>
         </w:rPr>
-      </w:r>
-      <w:r>
-        <w:rPr>
-          <w:rFonts w:ascii="Liberation Sans" w:hAnsi="Liberation Sans" w:cs="Liberation Sans" w:eastAsia="Liberation Sans"/>
-          <w:color w:val="808080"/>
-          <w:sz w:val="20"/>
-        </w:rPr>
-        <w:t xml:space="preserve">kafka-topics.sh --create --zookeeper zookeeper:2181 --replication-factor 1 --partitions 1 --topic users_auth</w:t>
+        <w:t xml:space="preserve">Код створення топіків : </w:t>
       </w:r>
       <w:r>
         <w:rPr>
@@ -1069,7 +1138,6 @@
           <w:highlight w:val="none"/>
         </w:rPr>
       </w:r>
-      <w:r/>
     </w:p>
     <w:p>
       <w:pPr>
@@ -1082,84 +1150,17 @@
       </w:pPr>
       <w:r>
         <w:rPr>
+          <w:rFonts w:ascii="Times New Roman" w:hAnsi="Times New Roman" w:cs="Times New Roman" w:eastAsia="Times New Roman"/>
+          <w:sz w:val="24"/>
           <w:highlight w:val="none"/>
         </w:rPr>
-      </w:r>
-      <w:r/>
-      <w:r>
-        <w:rPr>
-          <w:highlight w:val="none"/>
-        </w:rPr>
-      </w:r>
-      <w:r/>
-    </w:p>
-    <w:p>
-      <w:pPr>
-        <w:jc w:val="left"/>
-        <w:rPr>
-          <w:highlight w:val="none"/>
-        </w:rPr>
-      </w:pPr>
-      <w:r>
-        <w:rPr>
-          <w:highlight w:val="none"/>
-        </w:rPr>
-        <w:t xml:space="preserve">Код консьюмера, що є підписаним на на створений топік і просто виводить отримані повідомлення в консоль : </w:t>
-      </w:r>
-      <w:r>
-        <w:rPr>
-          <w:highlight w:val="none"/>
-        </w:rPr>
-      </w:r>
-      <w:r/>
-    </w:p>
-    <w:p>
-      <w:pPr>
-        <w:jc w:val="left"/>
-        <w:tabs>
-          <w:tab w:val="left" w:pos="1202" w:leader="none"/>
-          <w:tab w:val="left" w:pos="7262" w:leader="none"/>
-        </w:tabs>
-        <w:rPr>
-          <w:highlight w:val="none"/>
-        </w:rPr>
-      </w:pPr>
-      <w:r>
-        <w:rPr>
-          <w:highlight w:val="none"/>
-        </w:rPr>
-        <w:t xml:space="preserve">Перероблений консьюмер, що вибирає 10 значень потоку алгоритмом резервуарної вибірки  : </w:t>
-      </w:r>
-      <w:r/>
-    </w:p>
-    <w:p>
-      <w:pPr>
-        <w:jc w:val="left"/>
-        <w:tabs>
-          <w:tab w:val="left" w:pos="1202" w:leader="none"/>
-          <w:tab w:val="left" w:pos="7262" w:leader="none"/>
-        </w:tabs>
-        <w:rPr>
-          <w:highlight w:val="none"/>
-        </w:rPr>
-      </w:pPr>
-      <w:r>
-        <w:rPr>
-          <w:highlight w:val="none"/>
-        </w:rPr>
-      </w:r>
-      <w:r>
-        <w:rPr>
-          <w:highlight w:val="none"/>
-        </w:rPr>
-        <w:br/>
       </w:r>
       <w:r>
         <mc:AlternateContent>
           <mc:Choice Requires="wpg">
             <w:drawing>
               <wp:inline xmlns:wp="http://schemas.openxmlformats.org/drawingml/2006/wordprocessingDrawing" distT="0" distB="0" distL="0" distR="0">
-                <wp:extent cx="5882705" cy="3648275"/>
+                <wp:extent cx="5847375" cy="2708151"/>
                 <wp:effectExtent l="0" t="0" r="0" b="0"/>
                 <wp:docPr id="1" name="" hidden="false"/>
                 <wp:cNvGraphicFramePr>
@@ -1176,13 +1177,13 @@
                         <pic:nvPr isPhoto="0" userDrawn="0"/>
                       </pic:nvPicPr>
                       <pic:blipFill>
-                        <a:blip r:embed="rId9"/>
+                        <a:blip r:embed="rId10"/>
                         <a:stretch/>
                       </pic:blipFill>
                       <pic:spPr bwMode="auto">
                         <a:xfrm flipH="0" flipV="0">
                           <a:off x="0" y="0"/>
-                          <a:ext cx="5882704" cy="3648274"/>
+                          <a:ext cx="5847374" cy="2708151"/>
                         </a:xfrm>
                         <a:prstGeom prst="rect">
                           <a:avLst/>
@@ -1212,9 +1213,9 @@
                   <v:f eqn="sum @10 21600 0"/>
                 </v:formulas>
               </v:shapetype>
-              <v:shape id="_x0000_i0" o:spid="_x0000_s0" type="#_x0000_t75" style="mso-wrap-distance-left:0.0pt;mso-wrap-distance-top:0.0pt;mso-wrap-distance-right:0.0pt;mso-wrap-distance-bottom:0.0pt;width:463.2pt;height:287.3pt;" stroked="false">
+              <v:shape id="_x0000_i0" o:spid="_x0000_s0" type="#_x0000_t75" style="mso-wrap-distance-left:0.0pt;mso-wrap-distance-top:0.0pt;mso-wrap-distance-right:0.0pt;mso-wrap-distance-bottom:0.0pt;width:460.4pt;height:213.2pt;" stroked="false">
                 <v:path textboxrect="0,0,0,0"/>
-                <v:imagedata r:id="rId9" o:title=""/>
+                <v:imagedata r:id="rId10" o:title=""/>
               </v:shape>
             </w:pict>
           </mc:Fallback>
@@ -1222,43 +1223,15 @@
       </w:r>
       <w:r>
         <w:rPr>
-          <w:highlight w:val="none"/>
-        </w:rPr>
-      </w:r>
-      <w:r/>
-      <w:r>
-        <w:rPr>
-          <w:highlight w:val="none"/>
-        </w:rPr>
-      </w:r>
-      <w:r/>
-      <w:r>
-        <w:rPr>
+          <w:rFonts w:ascii="Times New Roman" w:hAnsi="Times New Roman" w:cs="Times New Roman" w:eastAsia="Times New Roman"/>
+          <w:sz w:val="24"/>
           <w:highlight w:val="none"/>
         </w:rPr>
       </w:r>
       <w:r>
         <w:rPr>
-          <w:highlight w:val="none"/>
-        </w:rPr>
-      </w:r>
-      <w:r/>
-    </w:p>
-    <w:p>
-      <w:pPr>
-        <w:jc w:val="left"/>
-        <w:rPr>
-          <w:highlight w:val="none"/>
-        </w:rPr>
-      </w:pPr>
-      <w:r>
-        <w:rPr>
-          <w:highlight w:val="none"/>
-        </w:rPr>
-        <w:t xml:space="preserve">Результат роботи консьюмера </w:t>
-      </w:r>
-      <w:r>
-        <w:rPr>
+          <w:rFonts w:ascii="Times New Roman" w:hAnsi="Times New Roman" w:cs="Times New Roman" w:eastAsia="Times New Roman"/>
+          <w:sz w:val="24"/>
           <w:highlight w:val="none"/>
         </w:rPr>
       </w:r>
@@ -1274,13 +1247,33 @@
         <w:rPr>
           <w:highlight w:val="none"/>
         </w:rPr>
+        <w:t xml:space="preserve">Продуьюсер створює 100 топіків при страрті і починає генерувати потоки випадкових чисел (1 або 0). </w:t>
+      </w:r>
+      <w:r/>
+    </w:p>
+    <w:p>
+      <w:pPr>
+        <w:jc w:val="left"/>
+        <w:rPr>
+          <w:highlight w:val="none"/>
+        </w:rPr>
+      </w:pPr>
+      <w:r>
+        <w:rPr>
+          <w:highlight w:val="none"/>
+        </w:rPr>
+      </w:r>
+      <w:r>
+        <w:rPr>
+          <w:highlight w:val="none"/>
+        </w:rPr>
       </w:r>
       <w:r>
         <mc:AlternateContent>
           <mc:Choice Requires="wpg">
             <w:drawing>
               <wp:inline xmlns:wp="http://schemas.openxmlformats.org/drawingml/2006/wordprocessingDrawing" distT="0" distB="0" distL="0" distR="0">
-                <wp:extent cx="6414090" cy="1674637"/>
+                <wp:extent cx="5941650" cy="2146550"/>
                 <wp:effectExtent l="0" t="0" r="0" b="0"/>
                 <wp:docPr id="2" name="" hidden="false"/>
                 <wp:cNvGraphicFramePr>
@@ -1297,13 +1290,13 @@
                         <pic:nvPr isPhoto="0" userDrawn="0"/>
                       </pic:nvPicPr>
                       <pic:blipFill>
-                        <a:blip r:embed="rId10"/>
+                        <a:blip r:embed="rId11"/>
                         <a:stretch/>
                       </pic:blipFill>
                       <pic:spPr bwMode="auto">
                         <a:xfrm flipH="0" flipV="0">
                           <a:off x="0" y="0"/>
-                          <a:ext cx="6414090" cy="1674637"/>
+                          <a:ext cx="5941649" cy="2146549"/>
                         </a:xfrm>
                         <a:prstGeom prst="rect">
                           <a:avLst/>
@@ -1333,9 +1326,169 @@
                   <v:f eqn="sum @10 21600 0"/>
                 </v:formulas>
               </v:shapetype>
-              <v:shape id="_x0000_i1" o:spid="_x0000_s1" type="#_x0000_t75" style="mso-wrap-distance-left:0.0pt;mso-wrap-distance-top:0.0pt;mso-wrap-distance-right:0.0pt;mso-wrap-distance-bottom:0.0pt;width:505.0pt;height:131.9pt;" stroked="false">
+              <v:shape id="_x0000_i1" o:spid="_x0000_s1" type="#_x0000_t75" style="mso-wrap-distance-left:0.0pt;mso-wrap-distance-top:0.0pt;mso-wrap-distance-right:0.0pt;mso-wrap-distance-bottom:0.0pt;width:467.8pt;height:169.0pt;" stroked="false">
                 <v:path textboxrect="0,0,0,0"/>
-                <v:imagedata r:id="rId10" o:title=""/>
+                <v:imagedata r:id="rId11" o:title=""/>
+              </v:shape>
+            </w:pict>
+          </mc:Fallback>
+        </mc:AlternateContent>
+      </w:r>
+      <w:r>
+        <w:rPr>
+          <w:highlight w:val="none"/>
+        </w:rPr>
+      </w:r>
+      <w:r/>
+    </w:p>
+    <w:p>
+      <w:pPr>
+        <w:jc w:val="left"/>
+        <w:rPr>
+          <w:highlight w:val="none"/>
+        </w:rPr>
+      </w:pPr>
+      <w:r>
+        <w:rPr>
+          <w:highlight w:val="none"/>
+        </w:rPr>
+      </w:r>
+      <w:r>
+        <w:rPr>
+          <w:highlight w:val="none"/>
+        </w:rPr>
+      </w:r>
+      <w:r/>
+    </w:p>
+    <w:p>
+      <w:pPr>
+        <w:jc w:val="left"/>
+        <w:rPr>
+          <w:highlight w:val="none"/>
+        </w:rPr>
+      </w:pPr>
+      <w:r>
+        <w:rPr>
+          <w:highlight w:val="none"/>
+        </w:rPr>
+      </w:r>
+      <w:r>
+        <w:rPr>
+          <w:highlight w:val="none"/>
+        </w:rPr>
+      </w:r>
+      <w:r/>
+    </w:p>
+    <w:p>
+      <w:pPr>
+        <w:jc w:val="left"/>
+        <w:rPr>
+          <w:highlight w:val="none"/>
+        </w:rPr>
+      </w:pPr>
+      <w:r>
+        <w:rPr>
+          <w:highlight w:val="none"/>
+        </w:rPr>
+      </w:r>
+      <w:r/>
+    </w:p>
+    <w:p>
+      <w:pPr>
+        <w:jc w:val="left"/>
+        <w:tabs>
+          <w:tab w:val="left" w:pos="1202" w:leader="none"/>
+          <w:tab w:val="left" w:pos="7262" w:leader="none"/>
+        </w:tabs>
+        <w:rPr>
+          <w:highlight w:val="none"/>
+        </w:rPr>
+      </w:pPr>
+      <w:r>
+        <w:rPr>
+          <w:highlight w:val="none"/>
+        </w:rPr>
+        <w:t xml:space="preserve">Перероблений консьюмер читає випадкові числа із потоків і обчислює зважену суму за методом затухаючого вікна : </w:t>
+      </w:r>
+      <w:r/>
+    </w:p>
+    <w:p>
+      <w:pPr>
+        <w:jc w:val="left"/>
+        <w:tabs>
+          <w:tab w:val="left" w:pos="1202" w:leader="none"/>
+          <w:tab w:val="left" w:pos="7262" w:leader="none"/>
+        </w:tabs>
+        <w:rPr>
+          <w:highlight w:val="none"/>
+        </w:rPr>
+      </w:pPr>
+      <w:r>
+        <w:rPr>
+          <w:highlight w:val="none"/>
+        </w:rPr>
+      </w:r>
+      <w:r>
+        <mc:AlternateContent>
+          <mc:Choice Requires="wpg">
+            <w:drawing>
+              <wp:inline xmlns:wp="http://schemas.openxmlformats.org/drawingml/2006/wordprocessingDrawing" distT="0" distB="0" distL="0" distR="0">
+                <wp:extent cx="3690397" cy="3116497"/>
+                <wp:effectExtent l="0" t="0" r="0" b="0"/>
+                <wp:docPr id="3" name="" hidden="false"/>
+                <wp:cNvGraphicFramePr>
+                  <a:graphicFrameLocks xmlns:a="http://schemas.openxmlformats.org/drawingml/2006/main" noChangeAspect="true"/>
+                </wp:cNvGraphicFramePr>
+                <a:graphic xmlns:a="http://schemas.openxmlformats.org/drawingml/2006/main">
+                  <a:graphicData uri="http://schemas.openxmlformats.org/drawingml/2006/picture">
+                    <pic:pic xmlns:pic="http://schemas.openxmlformats.org/drawingml/2006/picture">
+                      <pic:nvPicPr>
+                        <pic:cNvPr id="6" name="" hidden="0"/>
+                        <pic:cNvPicPr>
+                          <a:picLocks noChangeAspect="1"/>
+                        </pic:cNvPicPr>
+                        <pic:nvPr isPhoto="0" userDrawn="0"/>
+                      </pic:nvPicPr>
+                      <pic:blipFill>
+                        <a:blip r:embed="rId12"/>
+                        <a:stretch/>
+                      </pic:blipFill>
+                      <pic:spPr bwMode="auto">
+                        <a:xfrm flipH="0" flipV="0">
+                          <a:off x="0" y="0"/>
+                          <a:ext cx="3690397" cy="3116496"/>
+                        </a:xfrm>
+                        <a:prstGeom prst="rect">
+                          <a:avLst/>
+                        </a:prstGeom>
+                      </pic:spPr>
+                    </pic:pic>
+                  </a:graphicData>
+                </a:graphic>
+              </wp:inline>
+            </w:drawing>
+          </mc:Choice>
+          <mc:Fallback>
+            <w:pict>
+              <v:shapetype type="#_x0000_t75" o:spt="75" coordsize="21600,21600" o:preferrelative="t" path="m@4@5l@4@11@9@11@9@5xe">
+                <v:formulas>
+                  <v:f eqn="if lineDrawn pixelLineWidth 0"/>
+                  <v:f eqn="sum @0 1 0"/>
+                  <v:f eqn="sum 0 0 @1"/>
+                  <v:f eqn="prod @2 1 2"/>
+                  <v:f eqn="prod @3 21600 pixelWidth"/>
+                  <v:f eqn="prod @3 21600 pixelHeight"/>
+                  <v:f eqn="sum @0 0 1"/>
+                  <v:f eqn="prod @6 1 2"/>
+                  <v:f eqn="prod @7 21600 pixelWidth"/>
+                  <v:f eqn="sum @8 21600 0"/>
+                  <v:f eqn="prod @7 21600 pixelHeight"/>
+                  <v:f eqn="sum @10 21600 0"/>
+                </v:formulas>
+              </v:shapetype>
+              <v:shape id="_x0000_i2" o:spid="_x0000_s2" type="#_x0000_t75" style="mso-wrap-distance-left:0.0pt;mso-wrap-distance-top:0.0pt;mso-wrap-distance-right:0.0pt;mso-wrap-distance-bottom:0.0pt;width:290.6pt;height:245.4pt;" stroked="false">
+                <v:path textboxrect="0,0,0,0"/>
+                <v:imagedata r:id="rId12" o:title=""/>
               </v:shape>
             </w:pict>
           </mc:Fallback>
@@ -1355,6 +1508,10 @@
     <w:p>
       <w:pPr>
         <w:jc w:val="left"/>
+        <w:tabs>
+          <w:tab w:val="left" w:pos="1202" w:leader="none"/>
+          <w:tab w:val="left" w:pos="7262" w:leader="none"/>
+        </w:tabs>
         <w:rPr>
           <w:highlight w:val="none"/>
         </w:rPr>
@@ -1368,7 +1525,127 @@
         <w:rPr>
           <w:highlight w:val="none"/>
         </w:rPr>
+        <w:br/>
       </w:r>
+      <w:r/>
+      <w:r>
+        <w:rPr>
+          <w:highlight w:val="none"/>
+        </w:rPr>
+      </w:r>
+      <w:r/>
+    </w:p>
+    <w:p>
+      <w:pPr>
+        <w:jc w:val="left"/>
+        <w:rPr>
+          <w:highlight w:val="none"/>
+        </w:rPr>
+      </w:pPr>
+      <w:r>
+        <w:rPr>
+          <w:highlight w:val="none"/>
+        </w:rPr>
+        <w:t xml:space="preserve">Результат роботи консьюмера </w:t>
+      </w:r>
+      <w:r>
+        <w:rPr>
+          <w:highlight w:val="none"/>
+        </w:rPr>
+      </w:r>
+      <w:r/>
+    </w:p>
+    <w:p>
+      <w:pPr>
+        <w:jc w:val="left"/>
+        <w:rPr>
+          <w:highlight w:val="none"/>
+        </w:rPr>
+      </w:pPr>
+      <w:r>
+        <w:rPr>
+          <w:highlight w:val="none"/>
+        </w:rPr>
+      </w:r>
+      <w:r/>
+      <w:r>
+        <w:rPr>
+          <w:highlight w:val="none"/>
+        </w:rPr>
+        <w:tab/>
+      </w:r>
+      <w:r>
+        <mc:AlternateContent>
+          <mc:Choice Requires="wpg">
+            <w:drawing>
+              <wp:inline xmlns:wp="http://schemas.openxmlformats.org/drawingml/2006/wordprocessingDrawing" distT="0" distB="0" distL="0" distR="0">
+                <wp:extent cx="4095750" cy="4076700"/>
+                <wp:effectExtent l="0" t="0" r="0" b="0"/>
+                <wp:docPr id="4" name="" hidden="false"/>
+                <wp:cNvGraphicFramePr>
+                  <a:graphicFrameLocks xmlns:a="http://schemas.openxmlformats.org/drawingml/2006/main" noChangeAspect="true"/>
+                </wp:cNvGraphicFramePr>
+                <a:graphic xmlns:a="http://schemas.openxmlformats.org/drawingml/2006/main">
+                  <a:graphicData uri="http://schemas.openxmlformats.org/drawingml/2006/picture">
+                    <pic:pic xmlns:pic="http://schemas.openxmlformats.org/drawingml/2006/picture">
+                      <pic:nvPicPr>
+                        <pic:cNvPr id="7" name="" hidden="0"/>
+                        <pic:cNvPicPr>
+                          <a:picLocks noChangeAspect="1"/>
+                        </pic:cNvPicPr>
+                        <pic:nvPr isPhoto="0" userDrawn="0"/>
+                      </pic:nvPicPr>
+                      <pic:blipFill>
+                        <a:blip r:embed="rId13"/>
+                        <a:stretch/>
+                      </pic:blipFill>
+                      <pic:spPr bwMode="auto">
+                        <a:xfrm>
+                          <a:off x="0" y="0"/>
+                          <a:ext cx="4095749" cy="4076699"/>
+                        </a:xfrm>
+                        <a:prstGeom prst="rect">
+                          <a:avLst/>
+                        </a:prstGeom>
+                      </pic:spPr>
+                    </pic:pic>
+                  </a:graphicData>
+                </a:graphic>
+              </wp:inline>
+            </w:drawing>
+          </mc:Choice>
+          <mc:Fallback>
+            <w:pict>
+              <v:shapetype type="#_x0000_t75" o:spt="75" coordsize="21600,21600" o:preferrelative="t" path="m@4@5l@4@11@9@11@9@5xe">
+                <v:formulas>
+                  <v:f eqn="if lineDrawn pixelLineWidth 0"/>
+                  <v:f eqn="sum @0 1 0"/>
+                  <v:f eqn="sum 0 0 @1"/>
+                  <v:f eqn="prod @2 1 2"/>
+                  <v:f eqn="prod @3 21600 pixelWidth"/>
+                  <v:f eqn="prod @3 21600 pixelHeight"/>
+                  <v:f eqn="sum @0 0 1"/>
+                  <v:f eqn="prod @6 1 2"/>
+                  <v:f eqn="prod @7 21600 pixelWidth"/>
+                  <v:f eqn="sum @8 21600 0"/>
+                  <v:f eqn="prod @7 21600 pixelHeight"/>
+                  <v:f eqn="sum @10 21600 0"/>
+                </v:formulas>
+              </v:shapetype>
+              <v:shape id="_x0000_i3" o:spid="_x0000_s3" type="#_x0000_t75" style="mso-wrap-distance-left:0.0pt;mso-wrap-distance-top:0.0pt;mso-wrap-distance-right:0.0pt;mso-wrap-distance-bottom:0.0pt;width:322.5pt;height:321.0pt;" stroked="false">
+                <v:path textboxrect="0,0,0,0"/>
+                <v:imagedata r:id="rId13" o:title=""/>
+              </v:shape>
+            </w:pict>
+          </mc:Fallback>
+        </mc:AlternateContent>
+      </w:r>
+      <w:r>
+        <w:rPr>
+          <w:highlight w:val="none"/>
+        </w:rPr>
+      </w:r>
+      <w:r/>
     </w:p>
     <w:p>
       <w:pPr>
@@ -1387,6 +1664,26 @@
           <w:highlight w:val="none"/>
         </w:rPr>
       </w:r>
+      <w:r/>
+    </w:p>
+    <w:p>
+      <w:pPr>
+        <w:jc w:val="left"/>
+        <w:rPr>
+          <w:highlight w:val="none"/>
+        </w:rPr>
+      </w:pPr>
+      <w:r>
+        <w:rPr>
+          <w:highlight w:val="none"/>
+        </w:rPr>
+      </w:r>
+      <w:r>
+        <w:rPr>
+          <w:highlight w:val="none"/>
+        </w:rPr>
+      </w:r>
+      <w:r/>
     </w:p>
     <w:p>
       <w:pPr>
@@ -1437,7 +1734,7 @@
               <wp:inline xmlns:wp="http://schemas.openxmlformats.org/drawingml/2006/wordprocessingDrawing" distT="0" distB="0" distL="0" distR="0">
                 <wp:extent cx="6190275" cy="925850"/>
                 <wp:effectExtent l="0" t="0" r="0" b="0"/>
-                <wp:docPr id="3" name="" hidden="false"/>
+                <wp:docPr id="5" name="" hidden="false"/>
                 <wp:cNvGraphicFramePr>
                   <a:graphicFrameLocks xmlns:a="http://schemas.openxmlformats.org/drawingml/2006/main" noChangeAspect="true"/>
                 </wp:cNvGraphicFramePr>
@@ -1445,14 +1742,14 @@
                   <a:graphicData uri="http://schemas.openxmlformats.org/drawingml/2006/picture">
                     <pic:pic xmlns:pic="http://schemas.openxmlformats.org/drawingml/2006/picture">
                       <pic:nvPicPr>
-                        <pic:cNvPr id="6" name="" hidden="0"/>
+                        <pic:cNvPr id="8" name="" hidden="0"/>
                         <pic:cNvPicPr>
                           <a:picLocks noChangeAspect="1"/>
                         </pic:cNvPicPr>
                         <pic:nvPr isPhoto="0" userDrawn="0"/>
                       </pic:nvPicPr>
                       <pic:blipFill>
-                        <a:blip r:embed="rId11"/>
+                        <a:blip r:embed="rId14"/>
                         <a:stretch/>
                       </pic:blipFill>
                       <pic:spPr bwMode="auto">
@@ -1488,9 +1785,9 @@
                   <v:f eqn="sum @10 21600 0"/>
                 </v:formulas>
               </v:shapetype>
-              <v:shape id="_x0000_i2" o:spid="_x0000_s2" type="#_x0000_t75" style="mso-wrap-distance-left:0.0pt;mso-wrap-distance-top:0.0pt;mso-wrap-distance-right:0.0pt;mso-wrap-distance-bottom:0.0pt;width:487.4pt;height:72.9pt;" stroked="false">
+              <v:shape id="_x0000_i4" o:spid="_x0000_s4" type="#_x0000_t75" style="mso-wrap-distance-left:0.0pt;mso-wrap-distance-top:0.0pt;mso-wrap-distance-right:0.0pt;mso-wrap-distance-bottom:0.0pt;width:487.4pt;height:72.9pt;" stroked="false">
                 <v:path textboxrect="0,0,0,0"/>
-                <v:imagedata r:id="rId11" o:title=""/>
+                <v:imagedata r:id="rId14" o:title=""/>
               </v:shape>
             </w:pict>
           </mc:Fallback>
@@ -1774,11 +2071,121 @@
       </w:pPr>
     </w:lvl>
   </w:abstractNum>
+  <w:abstractNum w:abstractNumId="2">
+    <w:multiLevelType w:val="hybridMultilevel"/>
+    <w:lvl w:ilvl="0">
+      <w:start w:val="1"/>
+      <w:numFmt w:val="decimal"/>
+      <w:isLgl w:val="false"/>
+      <w:suff w:val="tab"/>
+      <w:lvlText w:val="%1."/>
+      <w:lvlJc w:val="right"/>
+      <w:pPr>
+        <w:ind w:left="1417" w:hanging="360"/>
+      </w:pPr>
+      <w:rPr>
+        <w:rFonts w:ascii="Times New Roman" w:hAnsi="Times New Roman" w:cs="Times New Roman" w:eastAsia="Times New Roman"/>
+        <w:color w:val="000000"/>
+        <w:sz w:val="24"/>
+      </w:rPr>
+    </w:lvl>
+    <w:lvl w:ilvl="1">
+      <w:start w:val="1"/>
+      <w:numFmt w:val="decimal"/>
+      <w:isLgl w:val="false"/>
+      <w:suff w:val="tab"/>
+      <w:lvlText w:val="%2."/>
+      <w:lvlJc w:val="right"/>
+      <w:pPr>
+        <w:ind w:left="2137" w:hanging="360"/>
+      </w:pPr>
+    </w:lvl>
+    <w:lvl w:ilvl="2">
+      <w:start w:val="1"/>
+      <w:numFmt w:val="decimal"/>
+      <w:isLgl w:val="false"/>
+      <w:suff w:val="tab"/>
+      <w:lvlText w:val="%3."/>
+      <w:lvlJc w:val="right"/>
+      <w:pPr>
+        <w:ind w:left="2857" w:hanging="180"/>
+      </w:pPr>
+    </w:lvl>
+    <w:lvl w:ilvl="3">
+      <w:start w:val="1"/>
+      <w:numFmt w:val="decimal"/>
+      <w:isLgl w:val="false"/>
+      <w:suff w:val="tab"/>
+      <w:lvlText w:val="%4."/>
+      <w:lvlJc w:val="right"/>
+      <w:pPr>
+        <w:ind w:left="3577" w:hanging="360"/>
+      </w:pPr>
+    </w:lvl>
+    <w:lvl w:ilvl="4">
+      <w:start w:val="1"/>
+      <w:numFmt w:val="decimal"/>
+      <w:isLgl w:val="false"/>
+      <w:suff w:val="tab"/>
+      <w:lvlText w:val="%5."/>
+      <w:lvlJc w:val="right"/>
+      <w:pPr>
+        <w:ind w:left="4297" w:hanging="360"/>
+      </w:pPr>
+    </w:lvl>
+    <w:lvl w:ilvl="5">
+      <w:start w:val="1"/>
+      <w:numFmt w:val="decimal"/>
+      <w:isLgl w:val="false"/>
+      <w:suff w:val="tab"/>
+      <w:lvlText w:val="%6."/>
+      <w:lvlJc w:val="right"/>
+      <w:pPr>
+        <w:ind w:left="5017" w:hanging="180"/>
+      </w:pPr>
+    </w:lvl>
+    <w:lvl w:ilvl="6">
+      <w:start w:val="1"/>
+      <w:numFmt w:val="decimal"/>
+      <w:isLgl w:val="false"/>
+      <w:suff w:val="tab"/>
+      <w:lvlText w:val="%7."/>
+      <w:lvlJc w:val="right"/>
+      <w:pPr>
+        <w:ind w:left="5737" w:hanging="360"/>
+      </w:pPr>
+    </w:lvl>
+    <w:lvl w:ilvl="7">
+      <w:start w:val="1"/>
+      <w:numFmt w:val="decimal"/>
+      <w:isLgl w:val="false"/>
+      <w:suff w:val="tab"/>
+      <w:lvlText w:val="%8."/>
+      <w:lvlJc w:val="right"/>
+      <w:pPr>
+        <w:ind w:left="6457" w:hanging="360"/>
+      </w:pPr>
+    </w:lvl>
+    <w:lvl w:ilvl="8">
+      <w:start w:val="1"/>
+      <w:numFmt w:val="decimal"/>
+      <w:isLgl w:val="false"/>
+      <w:suff w:val="tab"/>
+      <w:lvlText w:val="%9."/>
+      <w:lvlJc w:val="right"/>
+      <w:pPr>
+        <w:ind w:left="7177" w:hanging="180"/>
+      </w:pPr>
+    </w:lvl>
+  </w:abstractNum>
   <w:num w:numId="1">
     <w:abstractNumId w:val="0"/>
   </w:num>
   <w:num w:numId="2">
     <w:abstractNumId w:val="1"/>
+  </w:num>
+  <w:num w:numId="3">
+    <w:abstractNumId w:val="2"/>
   </w:num>
 </w:numbering>
 </file>
@@ -1939,9 +2346,19 @@
     <w:lsdException w:name="Bibliography" w:uiPriority="37"/>
     <w:lsdException w:name="TOC Heading" w:uiPriority="39" w:qFormat="1"/>
   </w:latentStyles>
-  <w:style w:type="character" w:styleId="451">
+  <w:style w:type="paragraph" w:styleId="640">
+    <w:name w:val="table of figures"/>
+    <w:basedOn w:val="801"/>
+    <w:next w:val="801"/>
+    <w:uiPriority w:val="99"/>
+    <w:unhideWhenUsed/>
+    <w:pPr>
+      <w:spacing w:after="0" w:afterAutospacing="0"/>
+    </w:pPr>
+  </w:style>
+  <w:style w:type="character" w:styleId="641">
     <w:name w:val="Heading 1 Char"/>
-    <w:link w:val="612"/>
+    <w:link w:val="802"/>
     <w:uiPriority w:val="9"/>
     <w:rPr>
       <w:rFonts w:ascii="Arial" w:hAnsi="Arial" w:cs="Arial" w:eastAsia="Arial"/>
@@ -1949,18 +2366,18 @@
       <w:szCs w:val="40"/>
     </w:rPr>
   </w:style>
-  <w:style w:type="character" w:styleId="452">
+  <w:style w:type="character" w:styleId="642">
     <w:name w:val="Heading 2 Char"/>
-    <w:link w:val="613"/>
+    <w:link w:val="803"/>
     <w:uiPriority w:val="9"/>
     <w:rPr>
       <w:rFonts w:ascii="Arial" w:hAnsi="Arial" w:cs="Arial" w:eastAsia="Arial"/>
       <w:sz w:val="34"/>
     </w:rPr>
   </w:style>
-  <w:style w:type="character" w:styleId="453">
+  <w:style w:type="character" w:styleId="643">
     <w:name w:val="Heading 3 Char"/>
-    <w:link w:val="614"/>
+    <w:link w:val="804"/>
     <w:uiPriority w:val="9"/>
     <w:rPr>
       <w:rFonts w:ascii="Arial" w:hAnsi="Arial" w:cs="Arial" w:eastAsia="Arial"/>
@@ -1968,9 +2385,9 @@
       <w:szCs w:val="30"/>
     </w:rPr>
   </w:style>
-  <w:style w:type="character" w:styleId="454">
+  <w:style w:type="character" w:styleId="644">
     <w:name w:val="Heading 4 Char"/>
-    <w:link w:val="615"/>
+    <w:link w:val="805"/>
     <w:uiPriority w:val="9"/>
     <w:rPr>
       <w:rFonts w:ascii="Arial" w:hAnsi="Arial" w:cs="Arial" w:eastAsia="Arial"/>
@@ -1980,9 +2397,9 @@
       <w:szCs w:val="26"/>
     </w:rPr>
   </w:style>
-  <w:style w:type="character" w:styleId="455">
+  <w:style w:type="character" w:styleId="645">
     <w:name w:val="Heading 5 Char"/>
-    <w:link w:val="616"/>
+    <w:link w:val="806"/>
     <w:uiPriority w:val="9"/>
     <w:rPr>
       <w:rFonts w:ascii="Arial" w:hAnsi="Arial" w:cs="Arial" w:eastAsia="Arial"/>
@@ -1992,9 +2409,9 @@
       <w:szCs w:val="24"/>
     </w:rPr>
   </w:style>
-  <w:style w:type="character" w:styleId="456">
+  <w:style w:type="character" w:styleId="646">
     <w:name w:val="Heading 6 Char"/>
-    <w:link w:val="617"/>
+    <w:link w:val="807"/>
     <w:uiPriority w:val="9"/>
     <w:rPr>
       <w:rFonts w:ascii="Arial" w:hAnsi="Arial" w:cs="Arial" w:eastAsia="Arial"/>
@@ -2004,9 +2421,9 @@
       <w:szCs w:val="22"/>
     </w:rPr>
   </w:style>
-  <w:style w:type="character" w:styleId="457">
+  <w:style w:type="character" w:styleId="647">
     <w:name w:val="Heading 7 Char"/>
-    <w:link w:val="618"/>
+    <w:link w:val="808"/>
     <w:uiPriority w:val="9"/>
     <w:rPr>
       <w:rFonts w:ascii="Arial" w:hAnsi="Arial" w:cs="Arial" w:eastAsia="Arial"/>
@@ -2018,9 +2435,9 @@
       <w:szCs w:val="22"/>
     </w:rPr>
   </w:style>
-  <w:style w:type="character" w:styleId="458">
+  <w:style w:type="character" w:styleId="648">
     <w:name w:val="Heading 8 Char"/>
-    <w:link w:val="619"/>
+    <w:link w:val="809"/>
     <w:uiPriority w:val="9"/>
     <w:rPr>
       <w:rFonts w:ascii="Arial" w:hAnsi="Arial" w:cs="Arial" w:eastAsia="Arial"/>
@@ -2030,9 +2447,9 @@
       <w:szCs w:val="22"/>
     </w:rPr>
   </w:style>
-  <w:style w:type="character" w:styleId="459">
+  <w:style w:type="character" w:styleId="649">
     <w:name w:val="Heading 9 Char"/>
-    <w:link w:val="620"/>
+    <w:link w:val="810"/>
     <w:uiPriority w:val="9"/>
     <w:rPr>
       <w:rFonts w:ascii="Arial" w:hAnsi="Arial" w:cs="Arial" w:eastAsia="Arial"/>
@@ -2042,54 +2459,54 @@
       <w:szCs w:val="21"/>
     </w:rPr>
   </w:style>
-  <w:style w:type="character" w:styleId="460">
+  <w:style w:type="character" w:styleId="650">
     <w:name w:val="Title Char"/>
-    <w:link w:val="629"/>
+    <w:link w:val="819"/>
     <w:uiPriority w:val="10"/>
     <w:rPr>
       <w:sz w:val="48"/>
       <w:szCs w:val="48"/>
     </w:rPr>
   </w:style>
-  <w:style w:type="character" w:styleId="461">
+  <w:style w:type="character" w:styleId="651">
     <w:name w:val="Subtitle Char"/>
-    <w:link w:val="627"/>
+    <w:link w:val="817"/>
     <w:uiPriority w:val="11"/>
     <w:rPr>
       <w:sz w:val="24"/>
       <w:szCs w:val="24"/>
     </w:rPr>
   </w:style>
-  <w:style w:type="character" w:styleId="462">
+  <w:style w:type="character" w:styleId="652">
     <w:name w:val="Quote Char"/>
-    <w:link w:val="626"/>
+    <w:link w:val="816"/>
     <w:uiPriority w:val="29"/>
     <w:rPr>
       <w:i/>
     </w:rPr>
   </w:style>
-  <w:style w:type="character" w:styleId="463">
+  <w:style w:type="character" w:styleId="653">
     <w:name w:val="Intense Quote Char"/>
-    <w:link w:val="628"/>
+    <w:link w:val="818"/>
     <w:uiPriority w:val="30"/>
     <w:rPr>
       <w:i/>
     </w:rPr>
   </w:style>
-  <w:style w:type="character" w:styleId="464">
+  <w:style w:type="character" w:styleId="654">
     <w:name w:val="Header Char"/>
-    <w:link w:val="624"/>
+    <w:link w:val="814"/>
     <w:uiPriority w:val="99"/>
   </w:style>
-  <w:style w:type="character" w:styleId="465">
+  <w:style w:type="character" w:styleId="655">
     <w:name w:val="Footer Char"/>
-    <w:link w:val="623"/>
+    <w:link w:val="813"/>
     <w:uiPriority w:val="99"/>
   </w:style>
-  <w:style w:type="paragraph" w:styleId="466">
+  <w:style w:type="paragraph" w:styleId="656">
     <w:name w:val="Caption"/>
-    <w:basedOn w:val="611"/>
-    <w:next w:val="611"/>
+    <w:basedOn w:val="801"/>
+    <w:next w:val="801"/>
     <w:qFormat/>
     <w:uiPriority w:val="35"/>
     <w:semiHidden/>
@@ -2105,15 +2522,15 @@
       <w:spacing w:lineRule="auto" w:line="276"/>
     </w:pPr>
   </w:style>
-  <w:style w:type="character" w:styleId="467">
+  <w:style w:type="character" w:styleId="657">
     <w:name w:val="Caption Char"/>
-    <w:basedOn w:val="466"/>
-    <w:link w:val="623"/>
+    <w:basedOn w:val="656"/>
+    <w:link w:val="813"/>
     <w:uiPriority w:val="99"/>
   </w:style>
-  <w:style w:type="table" w:styleId="468">
+  <w:style w:type="table" w:styleId="658">
     <w:name w:val="Table Grid"/>
-    <w:basedOn w:val="621"/>
+    <w:basedOn w:val="811"/>
     <w:uiPriority w:val="59"/>
     <w:pPr>
       <w:spacing w:lineRule="auto" w:line="240" w:after="0"/>
@@ -2136,9 +2553,9 @@
       </w:tblCellMar>
     </w:tblPr>
   </w:style>
-  <w:style w:type="table" w:styleId="469">
+  <w:style w:type="table" w:styleId="659">
     <w:name w:val="Table Grid Light"/>
-    <w:basedOn w:val="621"/>
+    <w:basedOn w:val="811"/>
     <w:uiPriority w:val="59"/>
     <w:pPr>
       <w:spacing w:lineRule="auto" w:line="240" w:after="0"/>
@@ -2161,9 +2578,9 @@
       </w:tblCellMar>
     </w:tblPr>
   </w:style>
-  <w:style w:type="table" w:styleId="470">
+  <w:style w:type="table" w:styleId="660">
     <w:name w:val="Plain Table 1"/>
-    <w:basedOn w:val="621"/>
+    <w:basedOn w:val="811"/>
     <w:uiPriority w:val="59"/>
     <w:pPr>
       <w:spacing w:lineRule="auto" w:line="240" w:after="0"/>
@@ -2228,9 +2645,9 @@
       </w:rPr>
     </w:tblStylePr>
   </w:style>
-  <w:style w:type="table" w:styleId="471">
+  <w:style w:type="table" w:styleId="661">
     <w:name w:val="Plain Table 2"/>
-    <w:basedOn w:val="621"/>
+    <w:basedOn w:val="811"/>
     <w:uiPriority w:val="59"/>
     <w:pPr>
       <w:spacing w:lineRule="auto" w:line="240" w:after="0"/>
@@ -2313,9 +2730,9 @@
       </w:rPr>
     </w:tblStylePr>
   </w:style>
-  <w:style w:type="table" w:styleId="472">
+  <w:style w:type="table" w:styleId="662">
     <w:name w:val="Plain Table 3"/>
-    <w:basedOn w:val="621"/>
+    <w:basedOn w:val="811"/>
     <w:uiPriority w:val="99"/>
     <w:pPr>
       <w:spacing w:lineRule="auto" w:line="240" w:after="0"/>
@@ -2390,9 +2807,9 @@
       </w:rPr>
     </w:tblStylePr>
   </w:style>
-  <w:style w:type="table" w:styleId="473">
+  <w:style w:type="table" w:styleId="663">
     <w:name w:val="Plain Table 4"/>
-    <w:basedOn w:val="621"/>
+    <w:basedOn w:val="811"/>
     <w:uiPriority w:val="99"/>
     <w:pPr>
       <w:spacing w:lineRule="auto" w:line="240" w:after="0"/>
@@ -2447,9 +2864,9 @@
       </w:rPr>
     </w:tblStylePr>
   </w:style>
-  <w:style w:type="table" w:styleId="474">
+  <w:style w:type="table" w:styleId="664">
     <w:name w:val="Plain Table 5"/>
-    <w:basedOn w:val="621"/>
+    <w:basedOn w:val="811"/>
     <w:uiPriority w:val="99"/>
     <w:pPr>
       <w:spacing w:lineRule="auto" w:line="240" w:after="0"/>
@@ -2535,9 +2952,9 @@
       </w:tcPr>
     </w:tblStylePr>
   </w:style>
-  <w:style w:type="table" w:styleId="475">
+  <w:style w:type="table" w:styleId="665">
     <w:name w:val="Grid Table 1 Light"/>
-    <w:basedOn w:val="621"/>
+    <w:basedOn w:val="811"/>
     <w:uiPriority w:val="99"/>
     <w:pPr>
       <w:spacing w:lineRule="auto" w:line="240" w:after="0"/>
@@ -2600,9 +3017,9 @@
       </w:rPr>
     </w:tblStylePr>
   </w:style>
-  <w:style w:type="table" w:styleId="476">
+  <w:style w:type="table" w:styleId="666">
     <w:name w:val="Grid Table 1 Light - Accent 1"/>
-    <w:basedOn w:val="621"/>
+    <w:basedOn w:val="811"/>
     <w:uiPriority w:val="99"/>
     <w:pPr>
       <w:spacing w:lineRule="auto" w:line="240" w:after="0"/>
@@ -2665,9 +3082,9 @@
       </w:rPr>
     </w:tblStylePr>
   </w:style>
-  <w:style w:type="table" w:styleId="477">
+  <w:style w:type="table" w:styleId="667">
     <w:name w:val="Grid Table 1 Light - Accent 2"/>
-    <w:basedOn w:val="621"/>
+    <w:basedOn w:val="811"/>
     <w:uiPriority w:val="99"/>
     <w:pPr>
       <w:spacing w:lineRule="auto" w:line="240" w:after="0"/>
@@ -2730,9 +3147,9 @@
       </w:rPr>
     </w:tblStylePr>
   </w:style>
-  <w:style w:type="table" w:styleId="478">
+  <w:style w:type="table" w:styleId="668">
     <w:name w:val="Grid Table 1 Light - Accent 3"/>
-    <w:basedOn w:val="621"/>
+    <w:basedOn w:val="811"/>
     <w:uiPriority w:val="99"/>
     <w:pPr>
       <w:spacing w:lineRule="auto" w:line="240" w:after="0"/>
@@ -2795,9 +3212,9 @@
       </w:rPr>
     </w:tblStylePr>
   </w:style>
-  <w:style w:type="table" w:styleId="479">
+  <w:style w:type="table" w:styleId="669">
     <w:name w:val="Grid Table 1 Light - Accent 4"/>
-    <w:basedOn w:val="621"/>
+    <w:basedOn w:val="811"/>
     <w:uiPriority w:val="99"/>
     <w:pPr>
       <w:spacing w:lineRule="auto" w:line="240" w:after="0"/>
@@ -2860,9 +3277,9 @@
       </w:rPr>
     </w:tblStylePr>
   </w:style>
-  <w:style w:type="table" w:styleId="480">
+  <w:style w:type="table" w:styleId="670">
     <w:name w:val="Grid Table 1 Light - Accent 5"/>
-    <w:basedOn w:val="621"/>
+    <w:basedOn w:val="811"/>
     <w:uiPriority w:val="99"/>
     <w:pPr>
       <w:spacing w:lineRule="auto" w:line="240" w:after="0"/>
@@ -2925,9 +3342,9 @@
       </w:rPr>
     </w:tblStylePr>
   </w:style>
-  <w:style w:type="table" w:styleId="481">
+  <w:style w:type="table" w:styleId="671">
     <w:name w:val="Grid Table 1 Light - Accent 6"/>
-    <w:basedOn w:val="621"/>
+    <w:basedOn w:val="811"/>
     <w:uiPriority w:val="99"/>
     <w:pPr>
       <w:spacing w:lineRule="auto" w:line="240" w:after="0"/>
@@ -2990,9 +3407,9 @@
       </w:rPr>
     </w:tblStylePr>
   </w:style>
-  <w:style w:type="table" w:styleId="482">
+  <w:style w:type="table" w:styleId="672">
     <w:name w:val="Grid Table 2"/>
-    <w:basedOn w:val="621"/>
+    <w:basedOn w:val="811"/>
     <w:uiPriority w:val="99"/>
     <w:pPr>
       <w:spacing w:lineRule="auto" w:line="240" w:after="0"/>
@@ -3070,9 +3487,9 @@
       </w:tcPr>
     </w:tblStylePr>
   </w:style>
-  <w:style w:type="table" w:styleId="483">
+  <w:style w:type="table" w:styleId="673">
     <w:name w:val="Grid Table 2 - Accent 1"/>
-    <w:basedOn w:val="621"/>
+    <w:basedOn w:val="811"/>
     <w:uiPriority w:val="99"/>
     <w:pPr>
       <w:spacing w:lineRule="auto" w:line="240" w:after="0"/>
@@ -3150,9 +3567,9 @@
       </w:tcPr>
     </w:tblStylePr>
   </w:style>
-  <w:style w:type="table" w:styleId="484">
+  <w:style w:type="table" w:styleId="674">
     <w:name w:val="Grid Table 2 - Accent 2"/>
-    <w:basedOn w:val="621"/>
+    <w:basedOn w:val="811"/>
     <w:uiPriority w:val="99"/>
     <w:pPr>
       <w:spacing w:lineRule="auto" w:line="240" w:after="0"/>
@@ -3230,9 +3647,9 @@
       </w:tcPr>
     </w:tblStylePr>
   </w:style>
-  <w:style w:type="table" w:styleId="485">
+  <w:style w:type="table" w:styleId="675">
     <w:name w:val="Grid Table 2 - Accent 3"/>
-    <w:basedOn w:val="621"/>
+    <w:basedOn w:val="811"/>
     <w:uiPriority w:val="99"/>
     <w:pPr>
       <w:spacing w:lineRule="auto" w:line="240" w:after="0"/>
@@ -3310,9 +3727,9 @@
       </w:tcPr>
     </w:tblStylePr>
   </w:style>
-  <w:style w:type="table" w:styleId="486">
+  <w:style w:type="table" w:styleId="676">
     <w:name w:val="Grid Table 2 - Accent 4"/>
-    <w:basedOn w:val="621"/>
+    <w:basedOn w:val="811"/>
     <w:uiPriority w:val="99"/>
     <w:pPr>
       <w:spacing w:lineRule="auto" w:line="240" w:after="0"/>
@@ -3390,9 +3807,9 @@
       </w:tcPr>
     </w:tblStylePr>
   </w:style>
-  <w:style w:type="table" w:styleId="487">
+  <w:style w:type="table" w:styleId="677">
     <w:name w:val="Grid Table 2 - Accent 5"/>
-    <w:basedOn w:val="621"/>
+    <w:basedOn w:val="811"/>
     <w:uiPriority w:val="99"/>
     <w:pPr>
       <w:spacing w:lineRule="auto" w:line="240" w:after="0"/>
@@ -3470,9 +3887,9 @@
       </w:tcPr>
     </w:tblStylePr>
   </w:style>
-  <w:style w:type="table" w:styleId="488">
+  <w:style w:type="table" w:styleId="678">
     <w:name w:val="Grid Table 2 - Accent 6"/>
-    <w:basedOn w:val="621"/>
+    <w:basedOn w:val="811"/>
     <w:uiPriority w:val="99"/>
     <w:pPr>
       <w:spacing w:lineRule="auto" w:line="240" w:after="0"/>
@@ -3550,9 +3967,9 @@
       </w:tcPr>
     </w:tblStylePr>
   </w:style>
-  <w:style w:type="table" w:styleId="489">
+  <w:style w:type="table" w:styleId="679">
     <w:name w:val="Grid Table 3"/>
-    <w:basedOn w:val="621"/>
+    <w:basedOn w:val="811"/>
     <w:uiPriority w:val="99"/>
     <w:pPr>
       <w:spacing w:lineRule="auto" w:line="240" w:after="0"/>
@@ -3651,9 +4068,9 @@
       </w:tcPr>
     </w:tblStylePr>
   </w:style>
-  <w:style w:type="table" w:styleId="490">
+  <w:style w:type="table" w:styleId="680">
     <w:name w:val="Grid Table 3 - Accent 1"/>
-    <w:basedOn w:val="621"/>
+    <w:basedOn w:val="811"/>
     <w:uiPriority w:val="99"/>
     <w:pPr>
       <w:spacing w:lineRule="auto" w:line="240" w:after="0"/>
@@ -3752,9 +4169,9 @@
       </w:tcPr>
     </w:tblStylePr>
   </w:style>
-  <w:style w:type="table" w:styleId="491">
+  <w:style w:type="table" w:styleId="681">
     <w:name w:val="Grid Table 3 - Accent 2"/>
-    <w:basedOn w:val="621"/>
+    <w:basedOn w:val="811"/>
     <w:uiPriority w:val="99"/>
     <w:pPr>
       <w:spacing w:lineRule="auto" w:line="240" w:after="0"/>
@@ -3853,9 +4270,9 @@
       </w:tcPr>
     </w:tblStylePr>
   </w:style>
-  <w:style w:type="table" w:styleId="492">
+  <w:style w:type="table" w:styleId="682">
     <w:name w:val="Grid Table 3 - Accent 3"/>
-    <w:basedOn w:val="621"/>
+    <w:basedOn w:val="811"/>
     <w:uiPriority w:val="99"/>
     <w:pPr>
       <w:spacing w:lineRule="auto" w:line="240" w:after="0"/>
@@ -3954,9 +4371,9 @@
       </w:tcPr>
     </w:tblStylePr>
   </w:style>
-  <w:style w:type="table" w:styleId="493">
+  <w:style w:type="table" w:styleId="683">
     <w:name w:val="Grid Table 3 - Accent 4"/>
-    <w:basedOn w:val="621"/>
+    <w:basedOn w:val="811"/>
     <w:uiPriority w:val="99"/>
     <w:pPr>
       <w:spacing w:lineRule="auto" w:line="240" w:after="0"/>
@@ -4055,9 +4472,9 @@
       </w:tcPr>
     </w:tblStylePr>
   </w:style>
-  <w:style w:type="table" w:styleId="494">
+  <w:style w:type="table" w:styleId="684">
     <w:name w:val="Grid Table 3 - Accent 5"/>
-    <w:basedOn w:val="621"/>
+    <w:basedOn w:val="811"/>
     <w:uiPriority w:val="99"/>
     <w:pPr>
       <w:spacing w:lineRule="auto" w:line="240" w:after="0"/>
@@ -4156,9 +4573,9 @@
       </w:tcPr>
     </w:tblStylePr>
   </w:style>
-  <w:style w:type="table" w:styleId="495">
+  <w:style w:type="table" w:styleId="685">
     <w:name w:val="Grid Table 3 - Accent 6"/>
-    <w:basedOn w:val="621"/>
+    <w:basedOn w:val="811"/>
     <w:uiPriority w:val="99"/>
     <w:pPr>
       <w:spacing w:lineRule="auto" w:line="240" w:after="0"/>
@@ -4257,9 +4674,9 @@
       </w:tcPr>
     </w:tblStylePr>
   </w:style>
-  <w:style w:type="table" w:styleId="496">
+  <w:style w:type="table" w:styleId="686">
     <w:name w:val="Grid Table 4"/>
-    <w:basedOn w:val="621"/>
+    <w:basedOn w:val="811"/>
     <w:uiPriority w:val="59"/>
     <w:pPr>
       <w:spacing w:lineRule="auto" w:line="240" w:after="0"/>
@@ -4338,9 +4755,9 @@
       </w:tcPr>
     </w:tblStylePr>
   </w:style>
-  <w:style w:type="table" w:styleId="497">
+  <w:style w:type="table" w:styleId="687">
     <w:name w:val="Grid Table 4 - Accent 1"/>
-    <w:basedOn w:val="621"/>
+    <w:basedOn w:val="811"/>
     <w:uiPriority w:val="59"/>
     <w:pPr>
       <w:spacing w:lineRule="auto" w:line="240" w:after="0"/>
@@ -4419,9 +4836,9 @@
       </w:tcPr>
     </w:tblStylePr>
   </w:style>
-  <w:style w:type="table" w:styleId="498">
+  <w:style w:type="table" w:styleId="688">
     <w:name w:val="Grid Table 4 - Accent 2"/>
-    <w:basedOn w:val="621"/>
+    <w:basedOn w:val="811"/>
     <w:uiPriority w:val="59"/>
     <w:pPr>
       <w:spacing w:lineRule="auto" w:line="240" w:after="0"/>
@@ -4500,9 +4917,9 @@
       </w:tcPr>
     </w:tblStylePr>
   </w:style>
-  <w:style w:type="table" w:styleId="499">
+  <w:style w:type="table" w:styleId="689">
     <w:name w:val="Grid Table 4 - Accent 3"/>
-    <w:basedOn w:val="621"/>
+    <w:basedOn w:val="811"/>
     <w:uiPriority w:val="59"/>
     <w:pPr>
       <w:spacing w:lineRule="auto" w:line="240" w:after="0"/>
@@ -4581,9 +4998,9 @@
       </w:tcPr>
     </w:tblStylePr>
   </w:style>
-  <w:style w:type="table" w:styleId="500">
+  <w:style w:type="table" w:styleId="690">
     <w:name w:val="Grid Table 4 - Accent 4"/>
-    <w:basedOn w:val="621"/>
+    <w:basedOn w:val="811"/>
     <w:uiPriority w:val="59"/>
     <w:pPr>
       <w:spacing w:lineRule="auto" w:line="240" w:after="0"/>
@@ -4662,9 +5079,9 @@
       </w:tcPr>
     </w:tblStylePr>
   </w:style>
-  <w:style w:type="table" w:styleId="501">
+  <w:style w:type="table" w:styleId="691">
     <w:name w:val="Grid Table 4 - Accent 5"/>
-    <w:basedOn w:val="621"/>
+    <w:basedOn w:val="811"/>
     <w:uiPriority w:val="59"/>
     <w:pPr>
       <w:spacing w:lineRule="auto" w:line="240" w:after="0"/>
@@ -4743,9 +5160,9 @@
       </w:tcPr>
     </w:tblStylePr>
   </w:style>
-  <w:style w:type="table" w:styleId="502">
+  <w:style w:type="table" w:styleId="692">
     <w:name w:val="Grid Table 4 - Accent 6"/>
-    <w:basedOn w:val="621"/>
+    <w:basedOn w:val="811"/>
     <w:uiPriority w:val="59"/>
     <w:pPr>
       <w:spacing w:lineRule="auto" w:line="240" w:after="0"/>
@@ -4824,9 +5241,9 @@
       </w:tcPr>
     </w:tblStylePr>
   </w:style>
-  <w:style w:type="table" w:styleId="503">
+  <w:style w:type="table" w:styleId="693">
     <w:name w:val="Grid Table 5 Dark"/>
-    <w:basedOn w:val="621"/>
+    <w:basedOn w:val="811"/>
     <w:uiPriority w:val="99"/>
     <w:pPr>
       <w:spacing w:lineRule="auto" w:line="240" w:after="0"/>
@@ -4903,9 +5320,9 @@
       </w:tcPr>
     </w:tblStylePr>
   </w:style>
-  <w:style w:type="table" w:styleId="504">
+  <w:style w:type="table" w:styleId="694">
     <w:name w:val="Grid Table 5 Dark- Accent 1"/>
-    <w:basedOn w:val="621"/>
+    <w:basedOn w:val="811"/>
     <w:uiPriority w:val="99"/>
     <w:pPr>
       <w:spacing w:lineRule="auto" w:line="240" w:after="0"/>
@@ -4982,9 +5399,9 @@
       </w:tcPr>
     </w:tblStylePr>
   </w:style>
-  <w:style w:type="table" w:styleId="505">
+  <w:style w:type="table" w:styleId="695">
     <w:name w:val="Grid Table 5 Dark - Accent 2"/>
-    <w:basedOn w:val="621"/>
+    <w:basedOn w:val="811"/>
     <w:uiPriority w:val="99"/>
     <w:pPr>
       <w:spacing w:lineRule="auto" w:line="240" w:after="0"/>
@@ -5061,9 +5478,9 @@
       </w:tcPr>
     </w:tblStylePr>
   </w:style>
-  <w:style w:type="table" w:styleId="506">
+  <w:style w:type="table" w:styleId="696">
     <w:name w:val="Grid Table 5 Dark - Accent 3"/>
-    <w:basedOn w:val="621"/>
+    <w:basedOn w:val="811"/>
     <w:uiPriority w:val="99"/>
     <w:pPr>
       <w:spacing w:lineRule="auto" w:line="240" w:after="0"/>
@@ -5140,9 +5557,9 @@
       </w:tcPr>
     </w:tblStylePr>
   </w:style>
-  <w:style w:type="table" w:styleId="507">
+  <w:style w:type="table" w:styleId="697">
     <w:name w:val="Grid Table 5 Dark- Accent 4"/>
-    <w:basedOn w:val="621"/>
+    <w:basedOn w:val="811"/>
     <w:uiPriority w:val="99"/>
     <w:pPr>
       <w:spacing w:lineRule="auto" w:line="240" w:after="0"/>
@@ -5219,9 +5636,9 @@
       </w:tcPr>
     </w:tblStylePr>
   </w:style>
-  <w:style w:type="table" w:styleId="508">
+  <w:style w:type="table" w:styleId="698">
     <w:name w:val="Grid Table 5 Dark - Accent 5"/>
-    <w:basedOn w:val="621"/>
+    <w:basedOn w:val="811"/>
     <w:uiPriority w:val="99"/>
     <w:pPr>
       <w:spacing w:lineRule="auto" w:line="240" w:after="0"/>
@@ -5298,9 +5715,9 @@
       </w:tcPr>
     </w:tblStylePr>
   </w:style>
-  <w:style w:type="table" w:styleId="509">
+  <w:style w:type="table" w:styleId="699">
     <w:name w:val="Grid Table 5 Dark - Accent 6"/>
-    <w:basedOn w:val="621"/>
+    <w:basedOn w:val="811"/>
     <w:uiPriority w:val="99"/>
     <w:pPr>
       <w:spacing w:lineRule="auto" w:line="240" w:after="0"/>
@@ -5377,9 +5794,9 @@
       </w:tcPr>
     </w:tblStylePr>
   </w:style>
-  <w:style w:type="table" w:styleId="510">
+  <w:style w:type="table" w:styleId="700">
     <w:name w:val="Grid Table 6 Colorful"/>
-    <w:basedOn w:val="621"/>
+    <w:basedOn w:val="811"/>
     <w:uiPriority w:val="99"/>
     <w:pPr>
       <w:spacing w:lineRule="auto" w:line="240" w:after="0"/>
@@ -5456,9 +5873,9 @@
       </w:rPr>
     </w:tblStylePr>
   </w:style>
-  <w:style w:type="table" w:styleId="511">
+  <w:style w:type="table" w:styleId="701">
     <w:name w:val="Grid Table 6 Colorful - Accent 1"/>
-    <w:basedOn w:val="621"/>
+    <w:basedOn w:val="811"/>
     <w:uiPriority w:val="99"/>
     <w:pPr>
       <w:spacing w:lineRule="auto" w:line="240" w:after="0"/>
@@ -5535,9 +5952,9 @@
       </w:rPr>
     </w:tblStylePr>
   </w:style>
-  <w:style w:type="table" w:styleId="512">
+  <w:style w:type="table" w:styleId="702">
     <w:name w:val="Grid Table 6 Colorful - Accent 2"/>
-    <w:basedOn w:val="621"/>
+    <w:basedOn w:val="811"/>
     <w:uiPriority w:val="99"/>
     <w:pPr>
       <w:spacing w:lineRule="auto" w:line="240" w:after="0"/>
@@ -5614,9 +6031,9 @@
       </w:rPr>
     </w:tblStylePr>
   </w:style>
-  <w:style w:type="table" w:styleId="513">
+  <w:style w:type="table" w:styleId="703">
     <w:name w:val="Grid Table 6 Colorful - Accent 3"/>
-    <w:basedOn w:val="621"/>
+    <w:basedOn w:val="811"/>
     <w:uiPriority w:val="99"/>
     <w:pPr>
       <w:spacing w:lineRule="auto" w:line="240" w:after="0"/>
@@ -5693,9 +6110,9 @@
       </w:rPr>
     </w:tblStylePr>
   </w:style>
-  <w:style w:type="table" w:styleId="514">
+  <w:style w:type="table" w:styleId="704">
     <w:name w:val="Grid Table 6 Colorful - Accent 4"/>
-    <w:basedOn w:val="621"/>
+    <w:basedOn w:val="811"/>
     <w:uiPriority w:val="99"/>
     <w:pPr>
       <w:spacing w:lineRule="auto" w:line="240" w:after="0"/>
@@ -5772,9 +6189,9 @@
       </w:rPr>
     </w:tblStylePr>
   </w:style>
-  <w:style w:type="table" w:styleId="515">
+  <w:style w:type="table" w:styleId="705">
     <w:name w:val="Grid Table 6 Colorful - Accent 5"/>
-    <w:basedOn w:val="621"/>
+    <w:basedOn w:val="811"/>
     <w:uiPriority w:val="99"/>
     <w:pPr>
       <w:spacing w:lineRule="auto" w:line="240" w:after="0"/>
@@ -5851,9 +6268,9 @@
       </w:rPr>
     </w:tblStylePr>
   </w:style>
-  <w:style w:type="table" w:styleId="516">
+  <w:style w:type="table" w:styleId="706">
     <w:name w:val="Grid Table 6 Colorful - Accent 6"/>
-    <w:basedOn w:val="621"/>
+    <w:basedOn w:val="811"/>
     <w:uiPriority w:val="99"/>
     <w:pPr>
       <w:spacing w:lineRule="auto" w:line="240" w:after="0"/>
@@ -5930,9 +6347,9 @@
       </w:rPr>
     </w:tblStylePr>
   </w:style>
-  <w:style w:type="table" w:styleId="517">
+  <w:style w:type="table" w:styleId="707">
     <w:name w:val="Grid Table 7 Colorful"/>
-    <w:basedOn w:val="621"/>
+    <w:basedOn w:val="811"/>
     <w:uiPriority w:val="99"/>
     <w:pPr>
       <w:spacing w:lineRule="auto" w:line="240" w:after="0"/>
@@ -6042,9 +6459,9 @@
       </w:tcPr>
     </w:tblStylePr>
   </w:style>
-  <w:style w:type="table" w:styleId="518">
+  <w:style w:type="table" w:styleId="708">
     <w:name w:val="Grid Table 7 Colorful - Accent 1"/>
-    <w:basedOn w:val="621"/>
+    <w:basedOn w:val="811"/>
     <w:uiPriority w:val="99"/>
     <w:pPr>
       <w:spacing w:lineRule="auto" w:line="240" w:after="0"/>
@@ -6154,9 +6571,9 @@
       </w:tcPr>
     </w:tblStylePr>
   </w:style>
-  <w:style w:type="table" w:styleId="519">
+  <w:style w:type="table" w:styleId="709">
     <w:name w:val="Grid Table 7 Colorful - Accent 2"/>
-    <w:basedOn w:val="621"/>
+    <w:basedOn w:val="811"/>
     <w:uiPriority w:val="99"/>
     <w:pPr>
       <w:spacing w:lineRule="auto" w:line="240" w:after="0"/>
@@ -6266,9 +6683,9 @@
       </w:tcPr>
     </w:tblStylePr>
   </w:style>
-  <w:style w:type="table" w:styleId="520">
+  <w:style w:type="table" w:styleId="710">
     <w:name w:val="Grid Table 7 Colorful - Accent 3"/>
-    <w:basedOn w:val="621"/>
+    <w:basedOn w:val="811"/>
     <w:uiPriority w:val="99"/>
     <w:pPr>
       <w:spacing w:lineRule="auto" w:line="240" w:after="0"/>
@@ -6378,9 +6795,9 @@
       </w:tcPr>
     </w:tblStylePr>
   </w:style>
-  <w:style w:type="table" w:styleId="521">
+  <w:style w:type="table" w:styleId="711">
     <w:name w:val="Grid Table 7 Colorful - Accent 4"/>
-    <w:basedOn w:val="621"/>
+    <w:basedOn w:val="811"/>
     <w:uiPriority w:val="99"/>
     <w:pPr>
       <w:spacing w:lineRule="auto" w:line="240" w:after="0"/>
@@ -6490,9 +6907,9 @@
       </w:tcPr>
     </w:tblStylePr>
   </w:style>
-  <w:style w:type="table" w:styleId="522">
+  <w:style w:type="table" w:styleId="712">
     <w:name w:val="Grid Table 7 Colorful - Accent 5"/>
-    <w:basedOn w:val="621"/>
+    <w:basedOn w:val="811"/>
     <w:uiPriority w:val="99"/>
     <w:pPr>
       <w:spacing w:lineRule="auto" w:line="240" w:after="0"/>
@@ -6602,9 +7019,9 @@
       </w:tcPr>
     </w:tblStylePr>
   </w:style>
-  <w:style w:type="table" w:styleId="523">
+  <w:style w:type="table" w:styleId="713">
     <w:name w:val="Grid Table 7 Colorful - Accent 6"/>
-    <w:basedOn w:val="621"/>
+    <w:basedOn w:val="811"/>
     <w:uiPriority w:val="99"/>
     <w:pPr>
       <w:spacing w:lineRule="auto" w:line="240" w:after="0"/>
@@ -6714,9 +7131,9 @@
       </w:tcPr>
     </w:tblStylePr>
   </w:style>
-  <w:style w:type="table" w:styleId="524">
+  <w:style w:type="table" w:styleId="714">
     <w:name w:val="List Table 1 Light"/>
-    <w:basedOn w:val="621"/>
+    <w:basedOn w:val="811"/>
     <w:uiPriority w:val="99"/>
     <w:pPr>
       <w:spacing w:lineRule="auto" w:line="240" w:after="0"/>
@@ -6777,9 +7194,9 @@
       </w:tcPr>
     </w:tblStylePr>
   </w:style>
-  <w:style w:type="table" w:styleId="525">
+  <w:style w:type="table" w:styleId="715">
     <w:name w:val="List Table 1 Light - Accent 1"/>
-    <w:basedOn w:val="621"/>
+    <w:basedOn w:val="811"/>
     <w:uiPriority w:val="99"/>
     <w:pPr>
       <w:spacing w:lineRule="auto" w:line="240" w:after="0"/>
@@ -6840,9 +7257,9 @@
       </w:tcPr>
     </w:tblStylePr>
   </w:style>
-  <w:style w:type="table" w:styleId="526">
+  <w:style w:type="table" w:styleId="716">
     <w:name w:val="List Table 1 Light - Accent 2"/>
-    <w:basedOn w:val="621"/>
+    <w:basedOn w:val="811"/>
     <w:uiPriority w:val="99"/>
     <w:pPr>
       <w:spacing w:lineRule="auto" w:line="240" w:after="0"/>
@@ -6903,9 +7320,9 @@
       </w:tcPr>
     </w:tblStylePr>
   </w:style>
-  <w:style w:type="table" w:styleId="527">
+  <w:style w:type="table" w:styleId="717">
     <w:name w:val="List Table 1 Light - Accent 3"/>
-    <w:basedOn w:val="621"/>
+    <w:basedOn w:val="811"/>
     <w:uiPriority w:val="99"/>
     <w:pPr>
       <w:spacing w:lineRule="auto" w:line="240" w:after="0"/>
@@ -6966,9 +7383,9 @@
       </w:tcPr>
     </w:tblStylePr>
   </w:style>
-  <w:style w:type="table" w:styleId="528">
+  <w:style w:type="table" w:styleId="718">
     <w:name w:val="List Table 1 Light - Accent 4"/>
-    <w:basedOn w:val="621"/>
+    <w:basedOn w:val="811"/>
     <w:uiPriority w:val="99"/>
     <w:pPr>
       <w:spacing w:lineRule="auto" w:line="240" w:after="0"/>
@@ -7029,9 +7446,9 @@
       </w:tcPr>
     </w:tblStylePr>
   </w:style>
-  <w:style w:type="table" w:styleId="529">
+  <w:style w:type="table" w:styleId="719">
     <w:name w:val="List Table 1 Light - Accent 5"/>
-    <w:basedOn w:val="621"/>
+    <w:basedOn w:val="811"/>
     <w:uiPriority w:val="99"/>
     <w:pPr>
       <w:spacing w:lineRule="auto" w:line="240" w:after="0"/>
@@ -7092,9 +7509,9 @@
       </w:tcPr>
     </w:tblStylePr>
   </w:style>
-  <w:style w:type="table" w:styleId="530">
+  <w:style w:type="table" w:styleId="720">
     <w:name w:val="List Table 1 Light - Accent 6"/>
-    <w:basedOn w:val="621"/>
+    <w:basedOn w:val="811"/>
     <w:uiPriority w:val="99"/>
     <w:pPr>
       <w:spacing w:lineRule="auto" w:line="240" w:after="0"/>
@@ -7155,9 +7572,9 @@
       </w:tcPr>
     </w:tblStylePr>
   </w:style>
-  <w:style w:type="table" w:styleId="531">
+  <w:style w:type="table" w:styleId="721">
     <w:name w:val="List Table 2"/>
-    <w:basedOn w:val="621"/>
+    <w:basedOn w:val="811"/>
     <w:uiPriority w:val="99"/>
     <w:pPr>
       <w:spacing w:lineRule="auto" w:line="240" w:after="0"/>
@@ -7241,9 +7658,9 @@
       </w:tcPr>
     </w:tblStylePr>
   </w:style>
-  <w:style w:type="table" w:styleId="532">
+  <w:style w:type="table" w:styleId="722">
     <w:name w:val="List Table 2 - Accent 1"/>
-    <w:basedOn w:val="621"/>
+    <w:basedOn w:val="811"/>
     <w:uiPriority w:val="99"/>
     <w:pPr>
       <w:spacing w:lineRule="auto" w:line="240" w:after="0"/>
@@ -7327,9 +7744,9 @@
       </w:tcPr>
     </w:tblStylePr>
   </w:style>
-  <w:style w:type="table" w:styleId="533">
+  <w:style w:type="table" w:styleId="723">
     <w:name w:val="List Table 2 - Accent 2"/>
-    <w:basedOn w:val="621"/>
+    <w:basedOn w:val="811"/>
     <w:uiPriority w:val="99"/>
     <w:pPr>
       <w:spacing w:lineRule="auto" w:line="240" w:after="0"/>
@@ -7413,9 +7830,9 @@
       </w:tcPr>
     </w:tblStylePr>
   </w:style>
-  <w:style w:type="table" w:styleId="534">
+  <w:style w:type="table" w:styleId="724">
     <w:name w:val="List Table 2 - Accent 3"/>
-    <w:basedOn w:val="621"/>
+    <w:basedOn w:val="811"/>
     <w:uiPriority w:val="99"/>
     <w:pPr>
       <w:spacing w:lineRule="auto" w:line="240" w:after="0"/>
@@ -7499,9 +7916,9 @@
       </w:tcPr>
     </w:tblStylePr>
   </w:style>
-  <w:style w:type="table" w:styleId="535">
+  <w:style w:type="table" w:styleId="725">
     <w:name w:val="List Table 2 - Accent 4"/>
-    <w:basedOn w:val="621"/>
+    <w:basedOn w:val="811"/>
     <w:uiPriority w:val="99"/>
     <w:pPr>
       <w:spacing w:lineRule="auto" w:line="240" w:after="0"/>
@@ -7585,9 +8002,9 @@
       </w:tcPr>
     </w:tblStylePr>
   </w:style>
-  <w:style w:type="table" w:styleId="536">
+  <w:style w:type="table" w:styleId="726">
     <w:name w:val="List Table 2 - Accent 5"/>
-    <w:basedOn w:val="621"/>
+    <w:basedOn w:val="811"/>
     <w:uiPriority w:val="99"/>
     <w:pPr>
       <w:spacing w:lineRule="auto" w:line="240" w:after="0"/>
@@ -7671,9 +8088,9 @@
       </w:tcPr>
     </w:tblStylePr>
   </w:style>
-  <w:style w:type="table" w:styleId="537">
+  <w:style w:type="table" w:styleId="727">
     <w:name w:val="List Table 2 - Accent 6"/>
-    <w:basedOn w:val="621"/>
+    <w:basedOn w:val="811"/>
     <w:uiPriority w:val="99"/>
     <w:pPr>
       <w:spacing w:lineRule="auto" w:line="240" w:after="0"/>
@@ -7757,9 +8174,9 @@
       </w:tcPr>
     </w:tblStylePr>
   </w:style>
-  <w:style w:type="table" w:styleId="538">
+  <w:style w:type="table" w:styleId="728">
     <w:name w:val="List Table 3"/>
-    <w:basedOn w:val="621"/>
+    <w:basedOn w:val="811"/>
     <w:uiPriority w:val="99"/>
     <w:pPr>
       <w:spacing w:lineRule="auto" w:line="240" w:after="0"/>
@@ -7831,9 +8248,9 @@
       </w:rPr>
     </w:tblStylePr>
   </w:style>
-  <w:style w:type="table" w:styleId="539">
+  <w:style w:type="table" w:styleId="729">
     <w:name w:val="List Table 3 - Accent 1"/>
-    <w:basedOn w:val="621"/>
+    <w:basedOn w:val="811"/>
     <w:uiPriority w:val="99"/>
     <w:pPr>
       <w:spacing w:lineRule="auto" w:line="240" w:after="0"/>
@@ -7905,9 +8322,9 @@
       </w:rPr>
     </w:tblStylePr>
   </w:style>
-  <w:style w:type="table" w:styleId="540">
+  <w:style w:type="table" w:styleId="730">
     <w:name w:val="List Table 3 - Accent 2"/>
-    <w:basedOn w:val="621"/>
+    <w:basedOn w:val="811"/>
     <w:uiPriority w:val="99"/>
     <w:pPr>
       <w:spacing w:lineRule="auto" w:line="240" w:after="0"/>
@@ -7979,9 +8396,9 @@
       </w:rPr>
     </w:tblStylePr>
   </w:style>
-  <w:style w:type="table" w:styleId="541">
+  <w:style w:type="table" w:styleId="731">
     <w:name w:val="List Table 3 - Accent 3"/>
-    <w:basedOn w:val="621"/>
+    <w:basedOn w:val="811"/>
     <w:uiPriority w:val="99"/>
     <w:pPr>
       <w:spacing w:lineRule="auto" w:line="240" w:after="0"/>
@@ -8053,9 +8470,9 @@
       </w:rPr>
     </w:tblStylePr>
   </w:style>
-  <w:style w:type="table" w:styleId="542">
+  <w:style w:type="table" w:styleId="732">
     <w:name w:val="List Table 3 - Accent 4"/>
-    <w:basedOn w:val="621"/>
+    <w:basedOn w:val="811"/>
     <w:uiPriority w:val="99"/>
     <w:pPr>
       <w:spacing w:lineRule="auto" w:line="240" w:after="0"/>
@@ -8127,9 +8544,9 @@
       </w:rPr>
     </w:tblStylePr>
   </w:style>
-  <w:style w:type="table" w:styleId="543">
+  <w:style w:type="table" w:styleId="733">
     <w:name w:val="List Table 3 - Accent 5"/>
-    <w:basedOn w:val="621"/>
+    <w:basedOn w:val="811"/>
     <w:uiPriority w:val="99"/>
     <w:pPr>
       <w:spacing w:lineRule="auto" w:line="240" w:after="0"/>
@@ -8201,9 +8618,9 @@
       </w:rPr>
     </w:tblStylePr>
   </w:style>
-  <w:style w:type="table" w:styleId="544">
+  <w:style w:type="table" w:styleId="734">
     <w:name w:val="List Table 3 - Accent 6"/>
-    <w:basedOn w:val="621"/>
+    <w:basedOn w:val="811"/>
     <w:uiPriority w:val="99"/>
     <w:pPr>
       <w:spacing w:lineRule="auto" w:line="240" w:after="0"/>
@@ -8275,9 +8692,9 @@
       </w:rPr>
     </w:tblStylePr>
   </w:style>
-  <w:style w:type="table" w:styleId="545">
+  <w:style w:type="table" w:styleId="735">
     <w:name w:val="List Table 4"/>
-    <w:basedOn w:val="621"/>
+    <w:basedOn w:val="811"/>
     <w:uiPriority w:val="99"/>
     <w:pPr>
       <w:spacing w:lineRule="auto" w:line="240" w:after="0"/>
@@ -8344,9 +8761,9 @@
       </w:rPr>
     </w:tblStylePr>
   </w:style>
-  <w:style w:type="table" w:styleId="546">
+  <w:style w:type="table" w:styleId="736">
     <w:name w:val="List Table 4 - Accent 1"/>
-    <w:basedOn w:val="621"/>
+    <w:basedOn w:val="811"/>
     <w:uiPriority w:val="99"/>
     <w:pPr>
       <w:spacing w:lineRule="auto" w:line="240" w:after="0"/>
@@ -8413,9 +8830,9 @@
       </w:rPr>
     </w:tblStylePr>
   </w:style>
-  <w:style w:type="table" w:styleId="547">
+  <w:style w:type="table" w:styleId="737">
     <w:name w:val="List Table 4 - Accent 2"/>
-    <w:basedOn w:val="621"/>
+    <w:basedOn w:val="811"/>
     <w:uiPriority w:val="99"/>
     <w:pPr>
       <w:spacing w:lineRule="auto" w:line="240" w:after="0"/>
@@ -8482,9 +8899,9 @@
       </w:rPr>
     </w:tblStylePr>
   </w:style>
-  <w:style w:type="table" w:styleId="548">
+  <w:style w:type="table" w:styleId="738">
     <w:name w:val="List Table 4 - Accent 3"/>
-    <w:basedOn w:val="621"/>
+    <w:basedOn w:val="811"/>
     <w:uiPriority w:val="99"/>
     <w:pPr>
       <w:spacing w:lineRule="auto" w:line="240" w:after="0"/>
@@ -8551,9 +8968,9 @@
       </w:rPr>
     </w:tblStylePr>
   </w:style>
-  <w:style w:type="table" w:styleId="549">
+  <w:style w:type="table" w:styleId="739">
     <w:name w:val="List Table 4 - Accent 4"/>
-    <w:basedOn w:val="621"/>
+    <w:basedOn w:val="811"/>
     <w:uiPriority w:val="99"/>
     <w:pPr>
       <w:spacing w:lineRule="auto" w:line="240" w:after="0"/>
@@ -8620,9 +9037,9 @@
       </w:rPr>
     </w:tblStylePr>
   </w:style>
-  <w:style w:type="table" w:styleId="550">
+  <w:style w:type="table" w:styleId="740">
     <w:name w:val="List Table 4 - Accent 5"/>
-    <w:basedOn w:val="621"/>
+    <w:basedOn w:val="811"/>
     <w:uiPriority w:val="99"/>
     <w:pPr>
       <w:spacing w:lineRule="auto" w:line="240" w:after="0"/>
@@ -8689,9 +9106,9 @@
       </w:rPr>
     </w:tblStylePr>
   </w:style>
-  <w:style w:type="table" w:styleId="551">
+  <w:style w:type="table" w:styleId="741">
     <w:name w:val="List Table 4 - Accent 6"/>
-    <w:basedOn w:val="621"/>
+    <w:basedOn w:val="811"/>
     <w:uiPriority w:val="99"/>
     <w:pPr>
       <w:spacing w:lineRule="auto" w:line="240" w:after="0"/>
@@ -8758,9 +9175,9 @@
       </w:rPr>
     </w:tblStylePr>
   </w:style>
-  <w:style w:type="table" w:styleId="552">
+  <w:style w:type="table" w:styleId="742">
     <w:name w:val="List Table 5 Dark"/>
-    <w:basedOn w:val="621"/>
+    <w:basedOn w:val="811"/>
     <w:uiPriority w:val="99"/>
     <w:pPr>
       <w:spacing w:lineRule="auto" w:line="240" w:after="0"/>
@@ -8865,9 +9282,9 @@
       </w:rPr>
     </w:tblStylePr>
   </w:style>
-  <w:style w:type="table" w:styleId="553">
+  <w:style w:type="table" w:styleId="743">
     <w:name w:val="List Table 5 Dark - Accent 1"/>
-    <w:basedOn w:val="621"/>
+    <w:basedOn w:val="811"/>
     <w:uiPriority w:val="99"/>
     <w:pPr>
       <w:spacing w:lineRule="auto" w:line="240" w:after="0"/>
@@ -8972,9 +9389,9 @@
       </w:rPr>
     </w:tblStylePr>
   </w:style>
-  <w:style w:type="table" w:styleId="554">
+  <w:style w:type="table" w:styleId="744">
     <w:name w:val="List Table 5 Dark - Accent 2"/>
-    <w:basedOn w:val="621"/>
+    <w:basedOn w:val="811"/>
     <w:uiPriority w:val="99"/>
     <w:pPr>
       <w:spacing w:lineRule="auto" w:line="240" w:after="0"/>
@@ -9079,9 +9496,9 @@
       </w:rPr>
     </w:tblStylePr>
   </w:style>
-  <w:style w:type="table" w:styleId="555">
+  <w:style w:type="table" w:styleId="745">
     <w:name w:val="List Table 5 Dark - Accent 3"/>
-    <w:basedOn w:val="621"/>
+    <w:basedOn w:val="811"/>
     <w:uiPriority w:val="99"/>
     <w:pPr>
       <w:spacing w:lineRule="auto" w:line="240" w:after="0"/>
@@ -9186,9 +9603,9 @@
       </w:rPr>
     </w:tblStylePr>
   </w:style>
-  <w:style w:type="table" w:styleId="556">
+  <w:style w:type="table" w:styleId="746">
     <w:name w:val="List Table 5 Dark - Accent 4"/>
-    <w:basedOn w:val="621"/>
+    <w:basedOn w:val="811"/>
     <w:uiPriority w:val="99"/>
     <w:pPr>
       <w:spacing w:lineRule="auto" w:line="240" w:after="0"/>
@@ -9293,9 +9710,9 @@
       </w:rPr>
     </w:tblStylePr>
   </w:style>
-  <w:style w:type="table" w:styleId="557">
+  <w:style w:type="table" w:styleId="747">
     <w:name w:val="List Table 5 Dark - Accent 5"/>
-    <w:basedOn w:val="621"/>
+    <w:basedOn w:val="811"/>
     <w:uiPriority w:val="99"/>
     <w:pPr>
       <w:spacing w:lineRule="auto" w:line="240" w:after="0"/>
@@ -9400,9 +9817,9 @@
       </w:rPr>
     </w:tblStylePr>
   </w:style>
-  <w:style w:type="table" w:styleId="558">
+  <w:style w:type="table" w:styleId="748">
     <w:name w:val="List Table 5 Dark - Accent 6"/>
-    <w:basedOn w:val="621"/>
+    <w:basedOn w:val="811"/>
     <w:uiPriority w:val="99"/>
     <w:pPr>
       <w:spacing w:lineRule="auto" w:line="240" w:after="0"/>
@@ -9507,9 +9924,9 @@
       </w:rPr>
     </w:tblStylePr>
   </w:style>
-  <w:style w:type="table" w:styleId="559">
+  <w:style w:type="table" w:styleId="749">
     <w:name w:val="List Table 6 Colorful"/>
-    <w:basedOn w:val="621"/>
+    <w:basedOn w:val="811"/>
     <w:uiPriority w:val="99"/>
     <w:pPr>
       <w:spacing w:lineRule="auto" w:line="240" w:after="0"/>
@@ -9580,9 +9997,9 @@
       </w:tcPr>
     </w:tblStylePr>
   </w:style>
-  <w:style w:type="table" w:styleId="560">
+  <w:style w:type="table" w:styleId="750">
     <w:name w:val="List Table 6 Colorful - Accent 1"/>
-    <w:basedOn w:val="621"/>
+    <w:basedOn w:val="811"/>
     <w:uiPriority w:val="99"/>
     <w:pPr>
       <w:spacing w:lineRule="auto" w:line="240" w:after="0"/>
@@ -9653,9 +10070,9 @@
       </w:tcPr>
     </w:tblStylePr>
   </w:style>
-  <w:style w:type="table" w:styleId="561">
+  <w:style w:type="table" w:styleId="751">
     <w:name w:val="List Table 6 Colorful - Accent 2"/>
-    <w:basedOn w:val="621"/>
+    <w:basedOn w:val="811"/>
     <w:uiPriority w:val="99"/>
     <w:pPr>
       <w:spacing w:lineRule="auto" w:line="240" w:after="0"/>
@@ -9726,9 +10143,9 @@
       </w:tcPr>
     </w:tblStylePr>
   </w:style>
-  <w:style w:type="table" w:styleId="562">
+  <w:style w:type="table" w:styleId="752">
     <w:name w:val="List Table 6 Colorful - Accent 3"/>
-    <w:basedOn w:val="621"/>
+    <w:basedOn w:val="811"/>
     <w:uiPriority w:val="99"/>
     <w:pPr>
       <w:spacing w:lineRule="auto" w:line="240" w:after="0"/>
@@ -9799,9 +10216,9 @@
       </w:tcPr>
     </w:tblStylePr>
   </w:style>
-  <w:style w:type="table" w:styleId="563">
+  <w:style w:type="table" w:styleId="753">
     <w:name w:val="List Table 6 Colorful - Accent 4"/>
-    <w:basedOn w:val="621"/>
+    <w:basedOn w:val="811"/>
     <w:uiPriority w:val="99"/>
     <w:pPr>
       <w:spacing w:lineRule="auto" w:line="240" w:after="0"/>
@@ -9872,9 +10289,9 @@
       </w:tcPr>
     </w:tblStylePr>
   </w:style>
-  <w:style w:type="table" w:styleId="564">
+  <w:style w:type="table" w:styleId="754">
     <w:name w:val="List Table 6 Colorful - Accent 5"/>
-    <w:basedOn w:val="621"/>
+    <w:basedOn w:val="811"/>
     <w:uiPriority w:val="99"/>
     <w:pPr>
       <w:spacing w:lineRule="auto" w:line="240" w:after="0"/>
@@ -9945,9 +10362,9 @@
       </w:tcPr>
     </w:tblStylePr>
   </w:style>
-  <w:style w:type="table" w:styleId="565">
+  <w:style w:type="table" w:styleId="755">
     <w:name w:val="List Table 6 Colorful - Accent 6"/>
-    <w:basedOn w:val="621"/>
+    <w:basedOn w:val="811"/>
     <w:uiPriority w:val="99"/>
     <w:pPr>
       <w:spacing w:lineRule="auto" w:line="240" w:after="0"/>
@@ -10018,9 +10435,9 @@
       </w:tcPr>
     </w:tblStylePr>
   </w:style>
-  <w:style w:type="table" w:styleId="566">
+  <w:style w:type="table" w:styleId="756">
     <w:name w:val="List Table 7 Colorful"/>
-    <w:basedOn w:val="621"/>
+    <w:basedOn w:val="811"/>
     <w:uiPriority w:val="99"/>
     <w:pPr>
       <w:spacing w:lineRule="auto" w:line="240" w:after="0"/>
@@ -10134,9 +10551,9 @@
       </w:rPr>
     </w:tblStylePr>
   </w:style>
-  <w:style w:type="table" w:styleId="567">
+  <w:style w:type="table" w:styleId="757">
     <w:name w:val="List Table 7 Colorful - Accent 1"/>
-    <w:basedOn w:val="621"/>
+    <w:basedOn w:val="811"/>
     <w:uiPriority w:val="99"/>
     <w:pPr>
       <w:spacing w:lineRule="auto" w:line="240" w:after="0"/>
@@ -10250,9 +10667,9 @@
       </w:rPr>
     </w:tblStylePr>
   </w:style>
-  <w:style w:type="table" w:styleId="568">
+  <w:style w:type="table" w:styleId="758">
     <w:name w:val="List Table 7 Colorful - Accent 2"/>
-    <w:basedOn w:val="621"/>
+    <w:basedOn w:val="811"/>
     <w:uiPriority w:val="99"/>
     <w:pPr>
       <w:spacing w:lineRule="auto" w:line="240" w:after="0"/>
@@ -10366,9 +10783,9 @@
       </w:rPr>
     </w:tblStylePr>
   </w:style>
-  <w:style w:type="table" w:styleId="569">
+  <w:style w:type="table" w:styleId="759">
     <w:name w:val="List Table 7 Colorful - Accent 3"/>
-    <w:basedOn w:val="621"/>
+    <w:basedOn w:val="811"/>
     <w:uiPriority w:val="99"/>
     <w:pPr>
       <w:spacing w:lineRule="auto" w:line="240" w:after="0"/>
@@ -10482,9 +10899,9 @@
       </w:rPr>
     </w:tblStylePr>
   </w:style>
-  <w:style w:type="table" w:styleId="570">
+  <w:style w:type="table" w:styleId="760">
     <w:name w:val="List Table 7 Colorful - Accent 4"/>
-    <w:basedOn w:val="621"/>
+    <w:basedOn w:val="811"/>
     <w:uiPriority w:val="99"/>
     <w:pPr>
       <w:spacing w:lineRule="auto" w:line="240" w:after="0"/>
@@ -10598,9 +11015,9 @@
       </w:rPr>
     </w:tblStylePr>
   </w:style>
-  <w:style w:type="table" w:styleId="571">
+  <w:style w:type="table" w:styleId="761">
     <w:name w:val="List Table 7 Colorful - Accent 5"/>
-    <w:basedOn w:val="621"/>
+    <w:basedOn w:val="811"/>
     <w:uiPriority w:val="99"/>
     <w:pPr>
       <w:spacing w:lineRule="auto" w:line="240" w:after="0"/>
@@ -10714,9 +11131,9 @@
       </w:rPr>
     </w:tblStylePr>
   </w:style>
-  <w:style w:type="table" w:styleId="572">
+  <w:style w:type="table" w:styleId="762">
     <w:name w:val="List Table 7 Colorful - Accent 6"/>
-    <w:basedOn w:val="621"/>
+    <w:basedOn w:val="811"/>
     <w:uiPriority w:val="99"/>
     <w:pPr>
       <w:spacing w:lineRule="auto" w:line="240" w:after="0"/>
@@ -10830,9 +11247,9 @@
       </w:rPr>
     </w:tblStylePr>
   </w:style>
-  <w:style w:type="table" w:styleId="573">
+  <w:style w:type="table" w:styleId="763">
     <w:name w:val="Lined - Accent"/>
-    <w:basedOn w:val="621"/>
+    <w:basedOn w:val="811"/>
     <w:uiPriority w:val="99"/>
     <w:rPr>
       <w:color w:val="404040"/>
@@ -10920,9 +11337,9 @@
       </w:tcPr>
     </w:tblStylePr>
   </w:style>
-  <w:style w:type="table" w:styleId="574">
+  <w:style w:type="table" w:styleId="764">
     <w:name w:val="Lined - Accent 1"/>
-    <w:basedOn w:val="621"/>
+    <w:basedOn w:val="811"/>
     <w:uiPriority w:val="99"/>
     <w:rPr>
       <w:color w:val="404040"/>
@@ -11010,9 +11427,9 @@
       </w:tcPr>
     </w:tblStylePr>
   </w:style>
-  <w:style w:type="table" w:styleId="575">
+  <w:style w:type="table" w:styleId="765">
     <w:name w:val="Lined - Accent 2"/>
-    <w:basedOn w:val="621"/>
+    <w:basedOn w:val="811"/>
     <w:uiPriority w:val="99"/>
     <w:rPr>
       <w:color w:val="404040"/>
@@ -11100,9 +11517,9 @@
       </w:tcPr>
     </w:tblStylePr>
   </w:style>
-  <w:style w:type="table" w:styleId="576">
+  <w:style w:type="table" w:styleId="766">
     <w:name w:val="Lined - Accent 3"/>
-    <w:basedOn w:val="621"/>
+    <w:basedOn w:val="811"/>
     <w:uiPriority w:val="99"/>
     <w:rPr>
       <w:color w:val="404040"/>
@@ -11190,9 +11607,9 @@
       </w:tcPr>
     </w:tblStylePr>
   </w:style>
-  <w:style w:type="table" w:styleId="577">
+  <w:style w:type="table" w:styleId="767">
     <w:name w:val="Lined - Accent 4"/>
-    <w:basedOn w:val="621"/>
+    <w:basedOn w:val="811"/>
     <w:uiPriority w:val="99"/>
     <w:rPr>
       <w:color w:val="404040"/>
@@ -11280,9 +11697,9 @@
       </w:tcPr>
     </w:tblStylePr>
   </w:style>
-  <w:style w:type="table" w:styleId="578">
+  <w:style w:type="table" w:styleId="768">
     <w:name w:val="Lined - Accent 5"/>
-    <w:basedOn w:val="621"/>
+    <w:basedOn w:val="811"/>
     <w:uiPriority w:val="99"/>
     <w:rPr>
       <w:color w:val="404040"/>
@@ -11370,9 +11787,9 @@
       </w:tcPr>
     </w:tblStylePr>
   </w:style>
-  <w:style w:type="table" w:styleId="579">
+  <w:style w:type="table" w:styleId="769">
     <w:name w:val="Lined - Accent 6"/>
-    <w:basedOn w:val="621"/>
+    <w:basedOn w:val="811"/>
     <w:uiPriority w:val="99"/>
     <w:rPr>
       <w:color w:val="404040"/>
@@ -11460,9 +11877,9 @@
       </w:tcPr>
     </w:tblStylePr>
   </w:style>
-  <w:style w:type="table" w:styleId="580">
+  <w:style w:type="table" w:styleId="770">
     <w:name w:val="Bordered &amp; Lined - Accent"/>
-    <w:basedOn w:val="621"/>
+    <w:basedOn w:val="811"/>
     <w:uiPriority w:val="99"/>
     <w:rPr>
       <w:color w:val="404040"/>
@@ -11558,9 +11975,9 @@
       </w:tcPr>
     </w:tblStylePr>
   </w:style>
-  <w:style w:type="table" w:styleId="581">
+  <w:style w:type="table" w:styleId="771">
     <w:name w:val="Bordered &amp; Lined - Accent 1"/>
-    <w:basedOn w:val="621"/>
+    <w:basedOn w:val="811"/>
     <w:uiPriority w:val="99"/>
     <w:rPr>
       <w:color w:val="404040"/>
@@ -11656,9 +12073,9 @@
       </w:tcPr>
     </w:tblStylePr>
   </w:style>
-  <w:style w:type="table" w:styleId="582">
+  <w:style w:type="table" w:styleId="772">
     <w:name w:val="Bordered &amp; Lined - Accent 2"/>
-    <w:basedOn w:val="621"/>
+    <w:basedOn w:val="811"/>
     <w:uiPriority w:val="99"/>
     <w:rPr>
       <w:color w:val="404040"/>
@@ -11754,9 +12171,9 @@
       </w:tcPr>
     </w:tblStylePr>
   </w:style>
-  <w:style w:type="table" w:styleId="583">
+  <w:style w:type="table" w:styleId="773">
     <w:name w:val="Bordered &amp; Lined - Accent 3"/>
-    <w:basedOn w:val="621"/>
+    <w:basedOn w:val="811"/>
     <w:uiPriority w:val="99"/>
     <w:rPr>
       <w:color w:val="404040"/>
@@ -11852,9 +12269,9 @@
       </w:tcPr>
     </w:tblStylePr>
   </w:style>
-  <w:style w:type="table" w:styleId="584">
+  <w:style w:type="table" w:styleId="774">
     <w:name w:val="Bordered &amp; Lined - Accent 4"/>
-    <w:basedOn w:val="621"/>
+    <w:basedOn w:val="811"/>
     <w:uiPriority w:val="99"/>
     <w:rPr>
       <w:color w:val="404040"/>
@@ -11950,9 +12367,9 @@
       </w:tcPr>
     </w:tblStylePr>
   </w:style>
-  <w:style w:type="table" w:styleId="585">
+  <w:style w:type="table" w:styleId="775">
     <w:name w:val="Bordered &amp; Lined - Accent 5"/>
-    <w:basedOn w:val="621"/>
+    <w:basedOn w:val="811"/>
     <w:uiPriority w:val="99"/>
     <w:rPr>
       <w:color w:val="404040"/>
@@ -12048,9 +12465,9 @@
       </w:tcPr>
     </w:tblStylePr>
   </w:style>
-  <w:style w:type="table" w:styleId="586">
+  <w:style w:type="table" w:styleId="776">
     <w:name w:val="Bordered &amp; Lined - Accent 6"/>
-    <w:basedOn w:val="621"/>
+    <w:basedOn w:val="811"/>
     <w:uiPriority w:val="99"/>
     <w:rPr>
       <w:color w:val="404040"/>
@@ -12146,9 +12563,9 @@
       </w:tcPr>
     </w:tblStylePr>
   </w:style>
-  <w:style w:type="table" w:styleId="587">
+  <w:style w:type="table" w:styleId="777">
     <w:name w:val="Bordered"/>
-    <w:basedOn w:val="621"/>
+    <w:basedOn w:val="811"/>
     <w:uiPriority w:val="99"/>
     <w:pPr>
       <w:spacing w:lineRule="auto" w:line="240" w:after="0"/>
@@ -12225,9 +12642,9 @@
       </w:tcPr>
     </w:tblStylePr>
   </w:style>
-  <w:style w:type="table" w:styleId="588">
+  <w:style w:type="table" w:styleId="778">
     <w:name w:val="Bordered - Accent 1"/>
-    <w:basedOn w:val="621"/>
+    <w:basedOn w:val="811"/>
     <w:uiPriority w:val="99"/>
     <w:pPr>
       <w:spacing w:lineRule="auto" w:line="240" w:after="0"/>
@@ -12304,9 +12721,9 @@
       </w:tcPr>
     </w:tblStylePr>
   </w:style>
-  <w:style w:type="table" w:styleId="589">
+  <w:style w:type="table" w:styleId="779">
     <w:name w:val="Bordered - Accent 2"/>
-    <w:basedOn w:val="621"/>
+    <w:basedOn w:val="811"/>
     <w:uiPriority w:val="99"/>
     <w:pPr>
       <w:spacing w:lineRule="auto" w:line="240" w:after="0"/>
@@ -12383,9 +12800,9 @@
       </w:tcPr>
     </w:tblStylePr>
   </w:style>
-  <w:style w:type="table" w:styleId="590">
+  <w:style w:type="table" w:styleId="780">
     <w:name w:val="Bordered - Accent 3"/>
-    <w:basedOn w:val="621"/>
+    <w:basedOn w:val="811"/>
     <w:uiPriority w:val="99"/>
     <w:pPr>
       <w:spacing w:lineRule="auto" w:line="240" w:after="0"/>
@@ -12462,9 +12879,9 @@
       </w:tcPr>
     </w:tblStylePr>
   </w:style>
-  <w:style w:type="table" w:styleId="591">
+  <w:style w:type="table" w:styleId="781">
     <w:name w:val="Bordered - Accent 4"/>
-    <w:basedOn w:val="621"/>
+    <w:basedOn w:val="811"/>
     <w:uiPriority w:val="99"/>
     <w:pPr>
       <w:spacing w:lineRule="auto" w:line="240" w:after="0"/>
@@ -12541,9 +12958,9 @@
       </w:tcPr>
     </w:tblStylePr>
   </w:style>
-  <w:style w:type="table" w:styleId="592">
+  <w:style w:type="table" w:styleId="782">
     <w:name w:val="Bordered - Accent 5"/>
-    <w:basedOn w:val="621"/>
+    <w:basedOn w:val="811"/>
     <w:uiPriority w:val="99"/>
     <w:pPr>
       <w:spacing w:lineRule="auto" w:line="240" w:after="0"/>
@@ -12620,9 +13037,9 @@
       </w:tcPr>
     </w:tblStylePr>
   </w:style>
-  <w:style w:type="table" w:styleId="593">
+  <w:style w:type="table" w:styleId="783">
     <w:name w:val="Bordered - Accent 6"/>
-    <w:basedOn w:val="621"/>
+    <w:basedOn w:val="811"/>
     <w:uiPriority w:val="99"/>
     <w:pPr>
       <w:spacing w:lineRule="auto" w:line="240" w:after="0"/>
@@ -12699,7 +13116,7 @@
       </w:tcPr>
     </w:tblStylePr>
   </w:style>
-  <w:style w:type="character" w:styleId="594">
+  <w:style w:type="character" w:styleId="784">
     <w:name w:val="Hyperlink"/>
     <w:uiPriority w:val="99"/>
     <w:unhideWhenUsed/>
@@ -12708,10 +13125,10 @@
       <w:u w:val="single"/>
     </w:rPr>
   </w:style>
-  <w:style w:type="paragraph" w:styleId="595">
+  <w:style w:type="paragraph" w:styleId="785">
     <w:name w:val="footnote text"/>
-    <w:basedOn w:val="611"/>
-    <w:link w:val="596"/>
+    <w:basedOn w:val="801"/>
+    <w:link w:val="786"/>
     <w:uiPriority w:val="99"/>
     <w:semiHidden/>
     <w:unhideWhenUsed/>
@@ -12722,15 +13139,15 @@
       <w:spacing w:lineRule="auto" w:line="240" w:after="40"/>
     </w:pPr>
   </w:style>
-  <w:style w:type="character" w:styleId="596">
+  <w:style w:type="character" w:styleId="786">
     <w:name w:val="Footnote Text Char"/>
-    <w:link w:val="595"/>
+    <w:link w:val="785"/>
     <w:uiPriority w:val="99"/>
     <w:rPr>
       <w:sz w:val="18"/>
     </w:rPr>
   </w:style>
-  <w:style w:type="character" w:styleId="597">
+  <w:style w:type="character" w:styleId="787">
     <w:name w:val="footnote reference"/>
     <w:uiPriority w:val="99"/>
     <w:unhideWhenUsed/>
@@ -12738,10 +13155,10 @@
       <w:vertAlign w:val="superscript"/>
     </w:rPr>
   </w:style>
-  <w:style w:type="paragraph" w:styleId="598">
+  <w:style w:type="paragraph" w:styleId="788">
     <w:name w:val="endnote text"/>
-    <w:basedOn w:val="611"/>
-    <w:link w:val="599"/>
+    <w:basedOn w:val="801"/>
+    <w:link w:val="789"/>
     <w:uiPriority w:val="99"/>
     <w:semiHidden/>
     <w:unhideWhenUsed/>
@@ -12752,15 +13169,15 @@
       <w:spacing w:lineRule="auto" w:line="240" w:after="0"/>
     </w:pPr>
   </w:style>
-  <w:style w:type="character" w:styleId="599">
+  <w:style w:type="character" w:styleId="789">
     <w:name w:val="Endnote Text Char"/>
-    <w:link w:val="598"/>
+    <w:link w:val="788"/>
     <w:uiPriority w:val="99"/>
     <w:rPr>
       <w:sz w:val="20"/>
     </w:rPr>
   </w:style>
-  <w:style w:type="character" w:styleId="600">
+  <w:style w:type="character" w:styleId="790">
     <w:name w:val="endnote reference"/>
     <w:uiPriority w:val="99"/>
     <w:semiHidden/>
@@ -12769,10 +13186,10 @@
       <w:vertAlign w:val="superscript"/>
     </w:rPr>
   </w:style>
-  <w:style w:type="paragraph" w:styleId="601">
+  <w:style w:type="paragraph" w:styleId="791">
     <w:name w:val="toc 1"/>
-    <w:basedOn w:val="611"/>
-    <w:next w:val="611"/>
+    <w:basedOn w:val="801"/>
+    <w:next w:val="801"/>
     <w:uiPriority w:val="39"/>
     <w:unhideWhenUsed/>
     <w:pPr>
@@ -12780,10 +13197,10 @@
       <w:spacing w:after="57"/>
     </w:pPr>
   </w:style>
-  <w:style w:type="paragraph" w:styleId="602">
+  <w:style w:type="paragraph" w:styleId="792">
     <w:name w:val="toc 2"/>
-    <w:basedOn w:val="611"/>
-    <w:next w:val="611"/>
+    <w:basedOn w:val="801"/>
+    <w:next w:val="801"/>
     <w:uiPriority w:val="39"/>
     <w:unhideWhenUsed/>
     <w:pPr>
@@ -12791,10 +13208,10 @@
       <w:spacing w:after="57"/>
     </w:pPr>
   </w:style>
-  <w:style w:type="paragraph" w:styleId="603">
+  <w:style w:type="paragraph" w:styleId="793">
     <w:name w:val="toc 3"/>
-    <w:basedOn w:val="611"/>
-    <w:next w:val="611"/>
+    <w:basedOn w:val="801"/>
+    <w:next w:val="801"/>
     <w:uiPriority w:val="39"/>
     <w:unhideWhenUsed/>
     <w:pPr>
@@ -12802,10 +13219,10 @@
       <w:spacing w:after="57"/>
     </w:pPr>
   </w:style>
-  <w:style w:type="paragraph" w:styleId="604">
+  <w:style w:type="paragraph" w:styleId="794">
     <w:name w:val="toc 4"/>
-    <w:basedOn w:val="611"/>
-    <w:next w:val="611"/>
+    <w:basedOn w:val="801"/>
+    <w:next w:val="801"/>
     <w:uiPriority w:val="39"/>
     <w:unhideWhenUsed/>
     <w:pPr>
@@ -12813,10 +13230,10 @@
       <w:spacing w:after="57"/>
     </w:pPr>
   </w:style>
-  <w:style w:type="paragraph" w:styleId="605">
+  <w:style w:type="paragraph" w:styleId="795">
     <w:name w:val="toc 5"/>
-    <w:basedOn w:val="611"/>
-    <w:next w:val="611"/>
+    <w:basedOn w:val="801"/>
+    <w:next w:val="801"/>
     <w:uiPriority w:val="39"/>
     <w:unhideWhenUsed/>
     <w:pPr>
@@ -12824,10 +13241,10 @@
       <w:spacing w:after="57"/>
     </w:pPr>
   </w:style>
-  <w:style w:type="paragraph" w:styleId="606">
+  <w:style w:type="paragraph" w:styleId="796">
     <w:name w:val="toc 6"/>
-    <w:basedOn w:val="611"/>
-    <w:next w:val="611"/>
+    <w:basedOn w:val="801"/>
+    <w:next w:val="801"/>
     <w:uiPriority w:val="39"/>
     <w:unhideWhenUsed/>
     <w:pPr>
@@ -12835,10 +13252,10 @@
       <w:spacing w:after="57"/>
     </w:pPr>
   </w:style>
-  <w:style w:type="paragraph" w:styleId="607">
+  <w:style w:type="paragraph" w:styleId="797">
     <w:name w:val="toc 7"/>
-    <w:basedOn w:val="611"/>
-    <w:next w:val="611"/>
+    <w:basedOn w:val="801"/>
+    <w:next w:val="801"/>
     <w:uiPriority w:val="39"/>
     <w:unhideWhenUsed/>
     <w:pPr>
@@ -12846,10 +13263,10 @@
       <w:spacing w:after="57"/>
     </w:pPr>
   </w:style>
-  <w:style w:type="paragraph" w:styleId="608">
+  <w:style w:type="paragraph" w:styleId="798">
     <w:name w:val="toc 8"/>
-    <w:basedOn w:val="611"/>
-    <w:next w:val="611"/>
+    <w:basedOn w:val="801"/>
+    <w:next w:val="801"/>
     <w:uiPriority w:val="39"/>
     <w:unhideWhenUsed/>
     <w:pPr>
@@ -12857,10 +13274,10 @@
       <w:spacing w:after="57"/>
     </w:pPr>
   </w:style>
-  <w:style w:type="paragraph" w:styleId="609">
+  <w:style w:type="paragraph" w:styleId="799">
     <w:name w:val="toc 9"/>
-    <w:basedOn w:val="611"/>
-    <w:next w:val="611"/>
+    <w:basedOn w:val="801"/>
+    <w:next w:val="801"/>
     <w:uiPriority w:val="39"/>
     <w:unhideWhenUsed/>
     <w:pPr>
@@ -12868,19 +13285,19 @@
       <w:spacing w:after="57"/>
     </w:pPr>
   </w:style>
-  <w:style w:type="paragraph" w:styleId="610">
+  <w:style w:type="paragraph" w:styleId="800">
     <w:name w:val="TOC Heading"/>
     <w:uiPriority w:val="39"/>
     <w:unhideWhenUsed/>
   </w:style>
-  <w:style w:type="paragraph" w:styleId="611" w:default="1">
+  <w:style w:type="paragraph" w:styleId="801" w:default="1">
     <w:name w:val="Normal"/>
     <w:qFormat/>
   </w:style>
-  <w:style w:type="paragraph" w:styleId="612">
+  <w:style w:type="paragraph" w:styleId="802">
     <w:name w:val="Heading 1"/>
-    <w:basedOn w:val="611"/>
-    <w:next w:val="611"/>
+    <w:basedOn w:val="801"/>
+    <w:next w:val="801"/>
     <w:qFormat/>
     <w:uiPriority w:val="9"/>
     <w:rPr>
@@ -12898,10 +13315,10 @@
       <w:outlineLvl w:val="0"/>
     </w:pPr>
   </w:style>
-  <w:style w:type="paragraph" w:styleId="613">
+  <w:style w:type="paragraph" w:styleId="803">
     <w:name w:val="Heading 2"/>
-    <w:basedOn w:val="611"/>
-    <w:next w:val="611"/>
+    <w:basedOn w:val="801"/>
+    <w:next w:val="801"/>
     <w:qFormat/>
     <w:uiPriority w:val="9"/>
     <w:unhideWhenUsed/>
@@ -12919,10 +13336,10 @@
       <w:outlineLvl w:val="1"/>
     </w:pPr>
   </w:style>
-  <w:style w:type="paragraph" w:styleId="614">
+  <w:style w:type="paragraph" w:styleId="804">
     <w:name w:val="Heading 3"/>
-    <w:basedOn w:val="611"/>
-    <w:next w:val="611"/>
+    <w:basedOn w:val="801"/>
+    <w:next w:val="801"/>
     <w:qFormat/>
     <w:uiPriority w:val="9"/>
     <w:unhideWhenUsed/>
@@ -12943,10 +13360,10 @@
       <w:outlineLvl w:val="2"/>
     </w:pPr>
   </w:style>
-  <w:style w:type="paragraph" w:styleId="615">
+  <w:style w:type="paragraph" w:styleId="805">
     <w:name w:val="Heading 4"/>
-    <w:basedOn w:val="611"/>
-    <w:next w:val="611"/>
+    <w:basedOn w:val="801"/>
+    <w:next w:val="801"/>
     <w:qFormat/>
     <w:uiPriority w:val="9"/>
     <w:unhideWhenUsed/>
@@ -12963,10 +13380,10 @@
       <w:outlineLvl w:val="3"/>
     </w:pPr>
   </w:style>
-  <w:style w:type="paragraph" w:styleId="616">
+  <w:style w:type="paragraph" w:styleId="806">
     <w:name w:val="Heading 5"/>
-    <w:basedOn w:val="611"/>
-    <w:next w:val="611"/>
+    <w:basedOn w:val="801"/>
+    <w:next w:val="801"/>
     <w:qFormat/>
     <w:uiPriority w:val="9"/>
     <w:unhideWhenUsed/>
@@ -12985,10 +13402,10 @@
       <w:outlineLvl w:val="4"/>
     </w:pPr>
   </w:style>
-  <w:style w:type="paragraph" w:styleId="617">
+  <w:style w:type="paragraph" w:styleId="807">
     <w:name w:val="Heading 6"/>
-    <w:basedOn w:val="611"/>
-    <w:next w:val="611"/>
+    <w:basedOn w:val="801"/>
+    <w:next w:val="801"/>
     <w:qFormat/>
     <w:uiPriority w:val="9"/>
     <w:unhideWhenUsed/>
@@ -13007,10 +13424,10 @@
       <w:outlineLvl w:val="5"/>
     </w:pPr>
   </w:style>
-  <w:style w:type="paragraph" w:styleId="618">
+  <w:style w:type="paragraph" w:styleId="808">
     <w:name w:val="Heading 7"/>
-    <w:basedOn w:val="611"/>
-    <w:next w:val="611"/>
+    <w:basedOn w:val="801"/>
+    <w:next w:val="801"/>
     <w:qFormat/>
     <w:uiPriority w:val="9"/>
     <w:unhideWhenUsed/>
@@ -13029,10 +13446,10 @@
       <w:outlineLvl w:val="6"/>
     </w:pPr>
   </w:style>
-  <w:style w:type="paragraph" w:styleId="619">
+  <w:style w:type="paragraph" w:styleId="809">
     <w:name w:val="Heading 8"/>
-    <w:basedOn w:val="611"/>
-    <w:next w:val="611"/>
+    <w:basedOn w:val="801"/>
+    <w:next w:val="801"/>
     <w:qFormat/>
     <w:uiPriority w:val="9"/>
     <w:unhideWhenUsed/>
@@ -13049,10 +13466,10 @@
       <w:outlineLvl w:val="7"/>
     </w:pPr>
   </w:style>
-  <w:style w:type="paragraph" w:styleId="620">
+  <w:style w:type="paragraph" w:styleId="810">
     <w:name w:val="Heading 9"/>
-    <w:basedOn w:val="611"/>
-    <w:next w:val="611"/>
+    <w:basedOn w:val="801"/>
+    <w:next w:val="801"/>
     <w:qFormat/>
     <w:uiPriority w:val="9"/>
     <w:unhideWhenUsed/>
@@ -13071,7 +13488,7 @@
       <w:outlineLvl w:val="8"/>
     </w:pPr>
   </w:style>
-  <w:style w:type="table" w:styleId="621" w:default="1">
+  <w:style w:type="table" w:styleId="811" w:default="1">
     <w:name w:val="Normal Table"/>
     <w:uiPriority w:val="99"/>
     <w:semiHidden/>
@@ -13086,15 +13503,15 @@
       </w:tblCellMar>
     </w:tblPr>
   </w:style>
-  <w:style w:type="numbering" w:styleId="622" w:default="1">
+  <w:style w:type="numbering" w:styleId="812" w:default="1">
     <w:name w:val="No List"/>
     <w:uiPriority w:val="99"/>
     <w:semiHidden/>
     <w:unhideWhenUsed/>
   </w:style>
-  <w:style w:type="paragraph" w:styleId="623">
+  <w:style w:type="paragraph" w:styleId="813">
     <w:name w:val="Footer"/>
-    <w:basedOn w:val="611"/>
+    <w:basedOn w:val="801"/>
     <w:uiPriority w:val="99"/>
     <w:unhideWhenUsed/>
     <w:pPr>
@@ -13105,9 +13522,9 @@
       </w:tabs>
     </w:pPr>
   </w:style>
-  <w:style w:type="paragraph" w:styleId="624">
+  <w:style w:type="paragraph" w:styleId="814">
     <w:name w:val="Header"/>
-    <w:basedOn w:val="611"/>
+    <w:basedOn w:val="801"/>
     <w:uiPriority w:val="99"/>
     <w:unhideWhenUsed/>
     <w:pPr>
@@ -13118,7 +13535,7 @@
       </w:tabs>
     </w:pPr>
   </w:style>
-  <w:style w:type="paragraph" w:styleId="625">
+  <w:style w:type="paragraph" w:styleId="815">
     <w:name w:val="No Spacing"/>
     <w:qFormat/>
     <w:uiPriority w:val="1"/>
@@ -13126,10 +13543,10 @@
       <w:spacing w:lineRule="auto" w:line="240" w:after="0"/>
     </w:pPr>
   </w:style>
-  <w:style w:type="paragraph" w:styleId="626">
+  <w:style w:type="paragraph" w:styleId="816">
     <w:name w:val="Quote"/>
-    <w:basedOn w:val="611"/>
-    <w:next w:val="611"/>
+    <w:basedOn w:val="801"/>
+    <w:next w:val="801"/>
     <w:qFormat/>
     <w:uiPriority w:val="29"/>
     <w:rPr>
@@ -13144,10 +13561,10 @@
       <w:jc w:val="both"/>
     </w:pPr>
   </w:style>
-  <w:style w:type="paragraph" w:styleId="627">
+  <w:style w:type="paragraph" w:styleId="817">
     <w:name w:val="Subtitle"/>
-    <w:basedOn w:val="611"/>
-    <w:next w:val="611"/>
+    <w:basedOn w:val="801"/>
+    <w:next w:val="801"/>
     <w:qFormat/>
     <w:uiPriority w:val="11"/>
     <w:rPr>
@@ -13166,10 +13583,10 @@
       <w:outlineLvl w:val="0"/>
     </w:pPr>
   </w:style>
-  <w:style w:type="paragraph" w:styleId="628">
+  <w:style w:type="paragraph" w:styleId="818">
     <w:name w:val="Intense Quote"/>
-    <w:basedOn w:val="611"/>
-    <w:next w:val="611"/>
+    <w:basedOn w:val="801"/>
+    <w:next w:val="801"/>
     <w:qFormat/>
     <w:uiPriority w:val="30"/>
     <w:rPr>
@@ -13193,10 +13610,10 @@
       </w:pBdr>
     </w:pPr>
   </w:style>
-  <w:style w:type="paragraph" w:styleId="629">
+  <w:style w:type="paragraph" w:styleId="819">
     <w:name w:val="Title"/>
-    <w:basedOn w:val="611"/>
-    <w:next w:val="611"/>
+    <w:basedOn w:val="801"/>
+    <w:next w:val="801"/>
     <w:qFormat/>
     <w:uiPriority w:val="10"/>
     <w:rPr>
@@ -13216,9 +13633,9 @@
       <w:outlineLvl w:val="0"/>
     </w:pPr>
   </w:style>
-  <w:style w:type="paragraph" w:styleId="630">
+  <w:style w:type="paragraph" w:styleId="820">
     <w:name w:val="List Paragraph"/>
-    <w:basedOn w:val="611"/>
+    <w:basedOn w:val="801"/>
     <w:qFormat/>
     <w:uiPriority w:val="34"/>
     <w:pPr>
@@ -13226,7 +13643,7 @@
       <w:ind w:left="720"/>
     </w:pPr>
   </w:style>
-  <w:style w:type="character" w:styleId="631" w:default="1">
+  <w:style w:type="character" w:styleId="821" w:default="1">
     <w:name w:val="Default Paragraph Font"/>
     <w:uiPriority w:val="1"/>
     <w:semiHidden/>
@@ -13439,4 +13856,18 @@
   </a:themeElements>
   <a:objectDefaults/>
 </a:theme>
+</file>
+
+<file path=customXml/item1.xml><?xml version="1.0" encoding="utf-8"?>
+<w:settings xmlns:w="http://schemas.openxmlformats.org/wordprocessingml/2006/main">
+  <w:SpecialFormsHighlight w:val="c9c8ff"/>
+</w:settings>
+</file>
+
+<file path=customXml/itemProps1.xml><?xml version="1.0" encoding="utf-8"?>
+<ds:datastoreItem xmlns:ds="http://schemas.openxmlformats.org/officeDocument/2006/customXml" ds:itemID="{5D0AEA6B-E499-4EEF-98A3-AFBB261C493E}">
+  <ds:schemaRefs>
+    <ds:schemaRef ds:uri="http://schemas.onlyoffice.com/settingsCustom"/>
+  </ds:schemaRefs>
+</ds:datastoreItem>
 </file>
</xml_diff>